<commit_message>
Adelanto Problem Set 2
Se adelantó el Script del Problem Set 2 y se modificó el template Word
</commit_message>
<xml_diff>
--- a/Documentos/Template_Word.docx
+++ b/Documentos/Template_Word.docx
@@ -1,6 +1,6 @@
 
 <file path=word/document.xml><?xml version="1.0" encoding="utf-8"?>
-<w:document xmlns:cx="http://schemas.microsoft.com/office/drawing/2014/chartex" xmlns:cx1="http://schemas.microsoft.com/office/drawing/2015/9/8/chartex" xmlns:cx2="http://schemas.microsoft.com/office/drawing/2015/10/21/chartex" xmlns:cx3="http://schemas.microsoft.com/office/drawing/2016/5/9/chartex" xmlns:cx4="http://schemas.microsoft.com/office/drawing/2016/5/10/chartex" xmlns:cx5="http://schemas.microsoft.com/office/drawing/2016/5/11/chartex" xmlns:cx6="http://schemas.microsoft.com/office/drawing/2016/5/12/chartex" xmlns:cx7="http://schemas.microsoft.com/office/drawing/2016/5/13/chartex" xmlns:cx8="http://schemas.microsoft.com/office/drawing/2016/5/14/chartex" xmlns:mc="http://schemas.openxmlformats.org/markup-compatibility/2006" xmlns:aink="http://schemas.microsoft.com/office/drawing/2016/ink" xmlns:am3d="http://schemas.microsoft.com/office/drawing/2017/model3d" xmlns:o="urn:schemas-microsoft-com:office:office" xmlns:r="http://purl.oclc.org/ooxml/officeDocument/relationships" xmlns:m="http://purl.oclc.org/ooxml/officeDocument/math" xmlns:v="urn:schemas-microsoft-com:vml" xmlns:wp14="http://schemas.microsoft.com/office/word/2010/wordprocessingDrawing" xmlns:wp="http://purl.oclc.org/ooxml/drawingml/wordprocessingDrawing" xmlns:w10="urn:schemas-microsoft-com:office:word" xmlns:w="http://purl.oclc.org/ooxml/wordprocessingml/main" xmlns:w14="http://schemas.microsoft.com/office/word/2010/wordml" xmlns:w15="http://schemas.microsoft.com/office/word/2012/wordml" xmlns:w16cex="http://schemas.microsoft.com/office/word/2018/wordml/cex" xmlns:w16cid="http://schemas.microsoft.com/office/word/2016/wordml/cid" xmlns:w16="http://schemas.microsoft.com/office/word/2018/wordml" xmlns:w16sdtdh="http://schemas.microsoft.com/office/word/2020/wordml/sdtdatahash" xmlns:w16se="http://schemas.microsoft.com/office/word/2015/wordml/symex" xmlns:wpi="http://schemas.microsoft.com/office/word/2010/wordprocessingInk" xmlns:wne="http://schemas.microsoft.com/office/word/2006/wordml" mc:Ignorable="w14 w15 w16se w16cid w16 w16cex w16sdtdh wne wp14" w:conformance="strict">
+<w:document xmlns:mc="http://schemas.openxmlformats.org/markup-compatibility/2006" xmlns:o="urn:schemas-microsoft-com:office:office" xmlns:r="http://purl.oclc.org/ooxml/officeDocument/relationships" xmlns:m="http://purl.oclc.org/ooxml/officeDocument/math" xmlns:v="urn:schemas-microsoft-com:vml" xmlns:wp14="http://schemas.microsoft.com/office/word/2010/wordprocessingDrawing" xmlns:wp="http://purl.oclc.org/ooxml/drawingml/wordprocessingDrawing" xmlns:w10="urn:schemas-microsoft-com:office:word" xmlns:w="http://purl.oclc.org/ooxml/wordprocessingml/main" xmlns:w14="http://schemas.microsoft.com/office/word/2010/wordml" xmlns:w15="http://schemas.microsoft.com/office/word/2012/wordml" xmlns:wpi="http://schemas.microsoft.com/office/word/2010/wordprocessingInk" xmlns:wne="http://schemas.microsoft.com/office/word/2006/wordml" mc:Ignorable="w14 w15 wne wp14" w:conformance="strict">
   <w:body>
     <w:p>
       <w:pPr>
@@ -1333,12 +1333,14 @@
       <w:pPr>
         <w:pStyle w:val="Textoindependiente"/>
       </w:pPr>
+      <w:proofErr w:type="gramStart"/>
       <w:r>
         <w:rPr>
           <w:lang w:val="es-ES"/>
         </w:rPr>
         <w:t>xx</w:t>
       </w:r>
+      <w:proofErr w:type="gramEnd"/>
       <w:r>
         <w:t>.</w:t>
       </w:r>
@@ -1367,6 +1369,37 @@
     </w:p>
     <w:p>
       <w:pPr>
+        <w:jc w:val="both"/>
+        <w:rPr>
+          <w:lang w:val="es-CO"/>
+        </w:rPr>
+      </w:pPr>
+      <w:r>
+        <w:rPr>
+          <w:highlight w:val="cyan"/>
+          <w:lang w:val="es-CO"/>
+        </w:rPr>
+        <w:t xml:space="preserve">Línea de pobreza: Se estipulo por medio de datos </w:t>
+      </w:r>
+      <w:proofErr w:type="gramStart"/>
+      <w:r>
+        <w:rPr>
+          <w:highlight w:val="cyan"/>
+          <w:lang w:val="es-CO"/>
+        </w:rPr>
+        <w:t>DANE(</w:t>
+      </w:r>
+      <w:proofErr w:type="gramEnd"/>
+      <w:r>
+        <w:rPr>
+          <w:highlight w:val="cyan"/>
+          <w:lang w:val="es-CO"/>
+        </w:rPr>
+        <w:t>informe 2018)</w:t>
+      </w:r>
+    </w:p>
+    <w:p>
+      <w:pPr>
         <w:pStyle w:val="Textoindependiente"/>
       </w:pPr>
       <w:r>
@@ -1423,7 +1456,10 @@
         <w:pStyle w:val="Textoindependiente"/>
       </w:pPr>
       <w:r>
-        <w:t>Keep your text and graphic files separate until after the text has been formatted and styled. Do not use hard tabs, and limit use of hard returns to only one return at the end of a paragraph. Do not add any kind of pagination anywhere in the paper. Do not number text heads-the template will do that for you.</w:t>
+        <w:t xml:space="preserve">Keep your text and graphic files separate until after the text has been formatted and styled. Do not use hard tabs, and limit use of hard returns to only one return at the end of a paragraph. </w:t>
+      </w:r>
+      <w:r>
+        <w:t>Do not add any kind of pagination anywhere in the paper. Do not number text heads-the template will do that for you.</w:t>
       </w:r>
     </w:p>
     <w:p>
@@ -1517,7 +1553,11 @@
         <w:pStyle w:val="Textoindependiente"/>
       </w:pPr>
       <w:r>
-        <w:t>The equations are an exception to the prescribed specifications of this template. You will need to determine whether or not your equation should be typed using either the Times New Roman or the Symbol font (please no other font). To create multileveled equations, it may be necessary to treat the equation as a graphic and insert it into the text after your paper is styled.</w:t>
+        <w:t xml:space="preserve">The equations are an exception to the prescribed specifications of this template. You will need to determine whether or not your equation should be typed using either the Times New Roman or the Symbol font (please no other font). To create multileveled equations, it may be necessary to treat the </w:t>
+      </w:r>
+      <w:r>
+        <w:lastRenderedPageBreak/>
+        <w:t>equation as a graphic and insert it into the text after your paper is styled.</w:t>
       </w:r>
     </w:p>
     <w:p>
@@ -1528,7 +1568,6 @@
         </w:rPr>
       </w:pPr>
       <w:r>
-        <w:lastRenderedPageBreak/>
         <w:t>Number equations consecutively. Equation numbers, within parentheses, are to position flush right, as in (1), using a right tab stop. To make your equations more compact, you may use the solidus ( / ), the exp function, or appropriate exponents. Italicize Roman symbols for quantities and variables, but not Greek symbols. Use a long dash rather than a hyphen for a minus sign. Punctuate equations with commas or periods when they are part of a sentence, as in</w:t>
       </w:r>
       <w:r>
@@ -1541,9 +1580,6 @@
     <w:p>
       <w:pPr>
         <w:pStyle w:val="equation"/>
-        <w:rPr>
-          <w:rFonts w:hint="eastAsia"/>
-        </w:rPr>
       </w:pPr>
       <w:r>
         <w:tab/>
@@ -2247,6 +2283,7 @@
       <w:r>
         <w:rPr>
           <w:noProof/>
+          <w:lang w:val="es-CO" w:eastAsia="es-CO"/>
         </w:rPr>
         <w:drawing>
           <wp:anchor distT="0" distB="0" distL="114300" distR="114300" simplePos="0" relativeHeight="251657728" behindDoc="1" locked="0" layoutInCell="1" allowOverlap="1" wp14:anchorId="69C1A18C" wp14:editId="445F627B">
@@ -2745,7 +2782,7 @@
 </file>
 
 <file path=word/endnotes.xml><?xml version="1.0" encoding="utf-8"?>
-<w:endnotes xmlns:cx="http://schemas.microsoft.com/office/drawing/2014/chartex" xmlns:cx1="http://schemas.microsoft.com/office/drawing/2015/9/8/chartex" xmlns:cx2="http://schemas.microsoft.com/office/drawing/2015/10/21/chartex" xmlns:cx3="http://schemas.microsoft.com/office/drawing/2016/5/9/chartex" xmlns:cx4="http://schemas.microsoft.com/office/drawing/2016/5/10/chartex" xmlns:cx5="http://schemas.microsoft.com/office/drawing/2016/5/11/chartex" xmlns:cx6="http://schemas.microsoft.com/office/drawing/2016/5/12/chartex" xmlns:cx7="http://schemas.microsoft.com/office/drawing/2016/5/13/chartex" xmlns:cx8="http://schemas.microsoft.com/office/drawing/2016/5/14/chartex" xmlns:mc="http://schemas.openxmlformats.org/markup-compatibility/2006" xmlns:aink="http://schemas.microsoft.com/office/drawing/2016/ink" xmlns:am3d="http://schemas.microsoft.com/office/drawing/2017/model3d" xmlns:o="urn:schemas-microsoft-com:office:office" xmlns:r="http://purl.oclc.org/ooxml/officeDocument/relationships" xmlns:m="http://purl.oclc.org/ooxml/officeDocument/math" xmlns:v="urn:schemas-microsoft-com:vml" xmlns:wp14="http://schemas.microsoft.com/office/word/2010/wordprocessingDrawing" xmlns:wp="http://purl.oclc.org/ooxml/drawingml/wordprocessingDrawing" xmlns:w10="urn:schemas-microsoft-com:office:word" xmlns:w="http://purl.oclc.org/ooxml/wordprocessingml/main" xmlns:w14="http://schemas.microsoft.com/office/word/2010/wordml" xmlns:w15="http://schemas.microsoft.com/office/word/2012/wordml" xmlns:w16cex="http://schemas.microsoft.com/office/word/2018/wordml/cex" xmlns:w16cid="http://schemas.microsoft.com/office/word/2016/wordml/cid" xmlns:w16="http://schemas.microsoft.com/office/word/2018/wordml" xmlns:w16sdtdh="http://schemas.microsoft.com/office/word/2020/wordml/sdtdatahash" xmlns:w16se="http://schemas.microsoft.com/office/word/2015/wordml/symex" xmlns:wpi="http://schemas.microsoft.com/office/word/2010/wordprocessingInk" xmlns:wne="http://schemas.microsoft.com/office/word/2006/wordml" mc:Ignorable="w14 w15 w16se w16cid w16 w16cex w16sdtdh wne wp14">
+<w:endnotes xmlns:mc="http://schemas.openxmlformats.org/markup-compatibility/2006" xmlns:o="urn:schemas-microsoft-com:office:office" xmlns:r="http://purl.oclc.org/ooxml/officeDocument/relationships" xmlns:m="http://purl.oclc.org/ooxml/officeDocument/math" xmlns:v="urn:schemas-microsoft-com:vml" xmlns:wp14="http://schemas.microsoft.com/office/word/2010/wordprocessingDrawing" xmlns:wp="http://purl.oclc.org/ooxml/drawingml/wordprocessingDrawing" xmlns:w10="urn:schemas-microsoft-com:office:word" xmlns:w="http://purl.oclc.org/ooxml/wordprocessingml/main" xmlns:w14="http://schemas.microsoft.com/office/word/2010/wordml" xmlns:w15="http://schemas.microsoft.com/office/word/2012/wordml" xmlns:wpi="http://schemas.microsoft.com/office/word/2010/wordprocessingInk" xmlns:wne="http://schemas.microsoft.com/office/word/2006/wordml" mc:Ignorable="w14 w15 wne wp14">
   <w:endnote w:type="separator" w:id="-1">
     <w:p>
       <w:r>
@@ -2764,7 +2801,7 @@
 </file>
 
 <file path=word/footer1.xml><?xml version="1.0" encoding="utf-8"?>
-<w:ftr xmlns:cx="http://schemas.microsoft.com/office/drawing/2014/chartex" xmlns:cx1="http://schemas.microsoft.com/office/drawing/2015/9/8/chartex" xmlns:cx2="http://schemas.microsoft.com/office/drawing/2015/10/21/chartex" xmlns:cx3="http://schemas.microsoft.com/office/drawing/2016/5/9/chartex" xmlns:cx4="http://schemas.microsoft.com/office/drawing/2016/5/10/chartex" xmlns:cx5="http://schemas.microsoft.com/office/drawing/2016/5/11/chartex" xmlns:cx6="http://schemas.microsoft.com/office/drawing/2016/5/12/chartex" xmlns:cx7="http://schemas.microsoft.com/office/drawing/2016/5/13/chartex" xmlns:cx8="http://schemas.microsoft.com/office/drawing/2016/5/14/chartex" xmlns:mc="http://schemas.openxmlformats.org/markup-compatibility/2006" xmlns:aink="http://schemas.microsoft.com/office/drawing/2016/ink" xmlns:am3d="http://schemas.microsoft.com/office/drawing/2017/model3d" xmlns:o="urn:schemas-microsoft-com:office:office" xmlns:r="http://purl.oclc.org/ooxml/officeDocument/relationships" xmlns:m="http://purl.oclc.org/ooxml/officeDocument/math" xmlns:v="urn:schemas-microsoft-com:vml" xmlns:wp14="http://schemas.microsoft.com/office/word/2010/wordprocessingDrawing" xmlns:wp="http://purl.oclc.org/ooxml/drawingml/wordprocessingDrawing" xmlns:w10="urn:schemas-microsoft-com:office:word" xmlns:w="http://purl.oclc.org/ooxml/wordprocessingml/main" xmlns:w14="http://schemas.microsoft.com/office/word/2010/wordml" xmlns:w15="http://schemas.microsoft.com/office/word/2012/wordml" xmlns:w16cex="http://schemas.microsoft.com/office/word/2018/wordml/cex" xmlns:w16cid="http://schemas.microsoft.com/office/word/2016/wordml/cid" xmlns:w16="http://schemas.microsoft.com/office/word/2018/wordml" xmlns:w16sdtdh="http://schemas.microsoft.com/office/word/2020/wordml/sdtdatahash" xmlns:w16se="http://schemas.microsoft.com/office/word/2015/wordml/symex" xmlns:wpi="http://schemas.microsoft.com/office/word/2010/wordprocessingInk" xmlns:wne="http://schemas.microsoft.com/office/word/2006/wordml" mc:Ignorable="w14 w15 w16se w16cid w16 w16cex w16sdtdh wne wp14">
+<w:ftr xmlns:mc="http://schemas.openxmlformats.org/markup-compatibility/2006" xmlns:o="urn:schemas-microsoft-com:office:office" xmlns:r="http://purl.oclc.org/ooxml/officeDocument/relationships" xmlns:m="http://purl.oclc.org/ooxml/officeDocument/math" xmlns:v="urn:schemas-microsoft-com:vml" xmlns:wp14="http://schemas.microsoft.com/office/word/2010/wordprocessingDrawing" xmlns:wp="http://purl.oclc.org/ooxml/drawingml/wordprocessingDrawing" xmlns:w10="urn:schemas-microsoft-com:office:word" xmlns:w="http://purl.oclc.org/ooxml/wordprocessingml/main" xmlns:w14="http://schemas.microsoft.com/office/word/2010/wordml" xmlns:w15="http://schemas.microsoft.com/office/word/2012/wordml" xmlns:wpi="http://schemas.microsoft.com/office/word/2010/wordprocessingInk" xmlns:wne="http://schemas.microsoft.com/office/word/2006/wordml" mc:Ignorable="w14 w15 wne wp14">
   <w:p>
     <w:pPr>
       <w:pStyle w:val="Piedepgina"/>
@@ -2786,7 +2823,7 @@
 </file>
 
 <file path=word/footnotes.xml><?xml version="1.0" encoding="utf-8"?>
-<w:footnotes xmlns:cx="http://schemas.microsoft.com/office/drawing/2014/chartex" xmlns:cx1="http://schemas.microsoft.com/office/drawing/2015/9/8/chartex" xmlns:cx2="http://schemas.microsoft.com/office/drawing/2015/10/21/chartex" xmlns:cx3="http://schemas.microsoft.com/office/drawing/2016/5/9/chartex" xmlns:cx4="http://schemas.microsoft.com/office/drawing/2016/5/10/chartex" xmlns:cx5="http://schemas.microsoft.com/office/drawing/2016/5/11/chartex" xmlns:cx6="http://schemas.microsoft.com/office/drawing/2016/5/12/chartex" xmlns:cx7="http://schemas.microsoft.com/office/drawing/2016/5/13/chartex" xmlns:cx8="http://schemas.microsoft.com/office/drawing/2016/5/14/chartex" xmlns:mc="http://schemas.openxmlformats.org/markup-compatibility/2006" xmlns:aink="http://schemas.microsoft.com/office/drawing/2016/ink" xmlns:am3d="http://schemas.microsoft.com/office/drawing/2017/model3d" xmlns:o="urn:schemas-microsoft-com:office:office" xmlns:r="http://purl.oclc.org/ooxml/officeDocument/relationships" xmlns:m="http://purl.oclc.org/ooxml/officeDocument/math" xmlns:v="urn:schemas-microsoft-com:vml" xmlns:wp14="http://schemas.microsoft.com/office/word/2010/wordprocessingDrawing" xmlns:wp="http://purl.oclc.org/ooxml/drawingml/wordprocessingDrawing" xmlns:w10="urn:schemas-microsoft-com:office:word" xmlns:w="http://purl.oclc.org/ooxml/wordprocessingml/main" xmlns:w14="http://schemas.microsoft.com/office/word/2010/wordml" xmlns:w15="http://schemas.microsoft.com/office/word/2012/wordml" xmlns:w16cex="http://schemas.microsoft.com/office/word/2018/wordml/cex" xmlns:w16cid="http://schemas.microsoft.com/office/word/2016/wordml/cid" xmlns:w16="http://schemas.microsoft.com/office/word/2018/wordml" xmlns:w16sdtdh="http://schemas.microsoft.com/office/word/2020/wordml/sdtdatahash" xmlns:w16se="http://schemas.microsoft.com/office/word/2015/wordml/symex" xmlns:wpi="http://schemas.microsoft.com/office/word/2010/wordprocessingInk" xmlns:wne="http://schemas.microsoft.com/office/word/2006/wordml" mc:Ignorable="w14 w15 w16se w16cid w16 w16cex w16sdtdh wne wp14">
+<w:footnotes xmlns:mc="http://schemas.openxmlformats.org/markup-compatibility/2006" xmlns:o="urn:schemas-microsoft-com:office:office" xmlns:r="http://purl.oclc.org/ooxml/officeDocument/relationships" xmlns:m="http://purl.oclc.org/ooxml/officeDocument/math" xmlns:v="urn:schemas-microsoft-com:vml" xmlns:wp14="http://schemas.microsoft.com/office/word/2010/wordprocessingDrawing" xmlns:wp="http://purl.oclc.org/ooxml/drawingml/wordprocessingDrawing" xmlns:w10="urn:schemas-microsoft-com:office:word" xmlns:w="http://purl.oclc.org/ooxml/wordprocessingml/main" xmlns:w14="http://schemas.microsoft.com/office/word/2010/wordml" xmlns:w15="http://schemas.microsoft.com/office/word/2012/wordml" xmlns:wpi="http://schemas.microsoft.com/office/word/2010/wordprocessingInk" xmlns:wne="http://schemas.microsoft.com/office/word/2006/wordml" mc:Ignorable="w14 w15 wne wp14">
   <w:footnote w:type="separator" w:id="-1">
     <w:p>
       <w:r>
@@ -2805,7 +2842,7 @@
 </file>
 
 <file path=word/numbering.xml><?xml version="1.0" encoding="utf-8"?>
-<w:numbering xmlns:cx="http://schemas.microsoft.com/office/drawing/2014/chartex" xmlns:cx1="http://schemas.microsoft.com/office/drawing/2015/9/8/chartex" xmlns:cx2="http://schemas.microsoft.com/office/drawing/2015/10/21/chartex" xmlns:cx3="http://schemas.microsoft.com/office/drawing/2016/5/9/chartex" xmlns:cx4="http://schemas.microsoft.com/office/drawing/2016/5/10/chartex" xmlns:cx5="http://schemas.microsoft.com/office/drawing/2016/5/11/chartex" xmlns:cx6="http://schemas.microsoft.com/office/drawing/2016/5/12/chartex" xmlns:cx7="http://schemas.microsoft.com/office/drawing/2016/5/13/chartex" xmlns:cx8="http://schemas.microsoft.com/office/drawing/2016/5/14/chartex" xmlns:mc="http://schemas.openxmlformats.org/markup-compatibility/2006" xmlns:aink="http://schemas.microsoft.com/office/drawing/2016/ink" xmlns:am3d="http://schemas.microsoft.com/office/drawing/2017/model3d" xmlns:o="urn:schemas-microsoft-com:office:office" xmlns:r="http://purl.oclc.org/ooxml/officeDocument/relationships" xmlns:m="http://purl.oclc.org/ooxml/officeDocument/math" xmlns:v="urn:schemas-microsoft-com:vml" xmlns:wp14="http://schemas.microsoft.com/office/word/2010/wordprocessingDrawing" xmlns:wp="http://purl.oclc.org/ooxml/drawingml/wordprocessingDrawing" xmlns:w10="urn:schemas-microsoft-com:office:word" xmlns:w="http://purl.oclc.org/ooxml/wordprocessingml/main" xmlns:w14="http://schemas.microsoft.com/office/word/2010/wordml" xmlns:w15="http://schemas.microsoft.com/office/word/2012/wordml" xmlns:w16cex="http://schemas.microsoft.com/office/word/2018/wordml/cex" xmlns:w16cid="http://schemas.microsoft.com/office/word/2016/wordml/cid" xmlns:w16="http://schemas.microsoft.com/office/word/2018/wordml" xmlns:w16sdtdh="http://schemas.microsoft.com/office/word/2020/wordml/sdtdatahash" xmlns:w16se="http://schemas.microsoft.com/office/word/2015/wordml/symex" xmlns:wpi="http://schemas.microsoft.com/office/word/2010/wordprocessingInk" xmlns:wne="http://schemas.microsoft.com/office/word/2006/wordml" mc:Ignorable="w14 w15 w16se w16cid w16 w16cex w16sdtdh wne wp14">
+<w:numbering xmlns:mc="http://schemas.openxmlformats.org/markup-compatibility/2006" xmlns:o="urn:schemas-microsoft-com:office:office" xmlns:r="http://purl.oclc.org/ooxml/officeDocument/relationships" xmlns:m="http://purl.oclc.org/ooxml/officeDocument/math" xmlns:v="urn:schemas-microsoft-com:vml" xmlns:wp14="http://schemas.microsoft.com/office/word/2010/wordprocessingDrawing" xmlns:wp="http://purl.oclc.org/ooxml/drawingml/wordprocessingDrawing" xmlns:w10="urn:schemas-microsoft-com:office:word" xmlns:w="http://purl.oclc.org/ooxml/wordprocessingml/main" xmlns:w14="http://schemas.microsoft.com/office/word/2010/wordml" xmlns:w15="http://schemas.microsoft.com/office/word/2012/wordml" xmlns:wpi="http://schemas.microsoft.com/office/word/2010/wordprocessingInk" xmlns:wne="http://schemas.microsoft.com/office/word/2006/wordml" mc:Ignorable="w14 w15 wne wp14">
   <w:abstractNum w:abstractNumId="0" w15:restartNumberingAfterBreak="0">
     <w:nsid w:val="FFFFFF1D"/>
     <w:multiLevelType w:val="multilevel"/>
@@ -4273,7 +4310,7 @@
 </file>
 
 <file path=word/styles.xml><?xml version="1.0" encoding="utf-8"?>
-<w:styles xmlns:mc="http://schemas.openxmlformats.org/markup-compatibility/2006" xmlns:r="http://purl.oclc.org/ooxml/officeDocument/relationships" xmlns:w="http://purl.oclc.org/ooxml/wordprocessingml/main" xmlns:w14="http://schemas.microsoft.com/office/word/2010/wordml" xmlns:w15="http://schemas.microsoft.com/office/word/2012/wordml" xmlns:w16cex="http://schemas.microsoft.com/office/word/2018/wordml/cex" xmlns:w16cid="http://schemas.microsoft.com/office/word/2016/wordml/cid" xmlns:w16="http://schemas.microsoft.com/office/word/2018/wordml" xmlns:w16sdtdh="http://schemas.microsoft.com/office/word/2020/wordml/sdtdatahash" xmlns:w16se="http://schemas.microsoft.com/office/word/2015/wordml/symex" mc:Ignorable="w14 w15 w16se w16cid w16 w16cex w16sdtdh">
+<w:styles xmlns:mc="http://schemas.openxmlformats.org/markup-compatibility/2006" xmlns:r="http://purl.oclc.org/ooxml/officeDocument/relationships" xmlns:w="http://purl.oclc.org/ooxml/wordprocessingml/main" xmlns:w14="http://schemas.microsoft.com/office/word/2010/wordml" xmlns:w15="http://schemas.microsoft.com/office/word/2012/wordml" mc:Ignorable="w14 w15">
   <w:docDefaults>
     <w:rPrDefault>
       <w:rPr>
@@ -4283,7 +4320,7 @@
     </w:rPrDefault>
     <w:pPrDefault/>
   </w:docDefaults>
-  <w:latentStyles w:defLockedState="0" w:defUIPriority="0" w:defSemiHidden="0" w:defUnhideWhenUsed="0" w:defQFormat="0" w:count="376">
+  <w:latentStyles w:defLockedState="0" w:defUIPriority="0" w:defSemiHidden="0" w:defUnhideWhenUsed="0" w:defQFormat="0" w:count="371">
     <w:lsdException w:name="Normal" w:qFormat="1"/>
     <w:lsdException w:name="heading 1" w:qFormat="1"/>
     <w:lsdException w:name="heading 2" w:qFormat="1"/>
@@ -4300,6 +4337,7 @@
     <w:lsdException w:name="Strong" w:qFormat="1"/>
     <w:lsdException w:name="Emphasis" w:qFormat="1"/>
     <w:lsdException w:name="HTML Keyboard" w:semiHidden="1" w:unhideWhenUsed="1"/>
+    <w:lsdException w:name="Normal Table" w:semiHidden="1" w:unhideWhenUsed="1"/>
     <w:lsdException w:name="annotation subject" w:semiHidden="1" w:unhideWhenUsed="1"/>
     <w:lsdException w:name="No List" w:semiHidden="1" w:unhideWhenUsed="1"/>
     <w:lsdException w:name="Outline List 1" w:semiHidden="1" w:unhideWhenUsed="1"/>
@@ -4342,8 +4380,11 @@
     <w:lsdException w:name="Table Contemporary" w:semiHidden="1" w:unhideWhenUsed="1"/>
     <w:lsdException w:name="Table Elegant" w:semiHidden="1" w:unhideWhenUsed="1"/>
     <w:lsdException w:name="Table Professional" w:semiHidden="1" w:unhideWhenUsed="1"/>
+    <w:lsdException w:name="Table Subtle 1" w:semiHidden="1" w:unhideWhenUsed="1"/>
     <w:lsdException w:name="Table Subtle 2" w:semiHidden="1" w:unhideWhenUsed="1"/>
     <w:lsdException w:name="Table Web 1" w:semiHidden="1" w:unhideWhenUsed="1"/>
+    <w:lsdException w:name="Table Web 2" w:semiHidden="1" w:unhideWhenUsed="1"/>
+    <w:lsdException w:name="Table Web 3" w:semiHidden="1" w:unhideWhenUsed="1"/>
     <w:lsdException w:name="Balloon Text" w:semiHidden="1" w:unhideWhenUsed="1"/>
     <w:lsdException w:name="Table Theme" w:semiHidden="1" w:unhideWhenUsed="1"/>
     <w:lsdException w:name="Placeholder Text" w:semiHidden="1" w:uiPriority="99"/>
@@ -4561,11 +4602,6 @@
     <w:lsdException w:name="List Table 5 Dark Accent 6" w:uiPriority="50"/>
     <w:lsdException w:name="List Table 6 Colorful Accent 6" w:uiPriority="51"/>
     <w:lsdException w:name="List Table 7 Colorful Accent 6" w:uiPriority="52"/>
-    <w:lsdException w:name="Mention" w:semiHidden="1" w:uiPriority="99" w:unhideWhenUsed="1"/>
-    <w:lsdException w:name="Smart Hyperlink" w:semiHidden="1" w:uiPriority="99" w:unhideWhenUsed="1"/>
-    <w:lsdException w:name="Hashtag" w:semiHidden="1" w:uiPriority="99" w:unhideWhenUsed="1"/>
-    <w:lsdException w:name="Unresolved Mention" w:semiHidden="1" w:uiPriority="99" w:unhideWhenUsed="1"/>
-    <w:lsdException w:name="Smart Link" w:semiHidden="1" w:uiPriority="99" w:unhideWhenUsed="1"/>
   </w:latentStyles>
   <w:style w:type="paragraph" w:default="1" w:styleId="Normal">
     <w:name w:val="Normal"/>
@@ -5277,7 +5313,7 @@
 </file>
 
 <file path=customXml/itemProps1.xml><?xml version="1.0" encoding="utf-8"?>
-<ds:datastoreItem xmlns:ds="http://purl.oclc.org/ooxml/officeDocument/customXml" ds:itemID="{174953BD-B001-433D-BAEA-84E6680CEBE7}">
+<ds:datastoreItem xmlns:ds="http://purl.oclc.org/ooxml/officeDocument/customXml" ds:itemID="{FF8A9B2F-D357-4307-9145-089F11A1E5D4}">
   <ds:schemaRefs>
     <ds:schemaRef ds:uri="http://schemas.openxmlformats.org/officeDocument/2006/bibliography"/>
   </ds:schemaRefs>

</xml_diff>

<commit_message>
Aportes al Script, word y a la carpeta de imágenes
Se aportó al script con algunas modificaciones, se agrego argumentos en el word y se descargaron unas imágenes a la carpeta correspondiente
</commit_message>
<xml_diff>
--- a/Documentos/Template_Word.docx
+++ b/Documentos/Template_Word.docx
@@ -1355,6 +1355,202 @@
     </w:p>
     <w:p>
       <w:pPr>
+        <w:jc w:val="both"/>
+        <w:rPr>
+          <w:lang w:val="es-CO"/>
+        </w:rPr>
+      </w:pPr>
+      <w:r>
+        <w:rPr>
+          <w:lang w:val="es-CO"/>
+        </w:rPr>
+        <w:t>La pobreza puede estar dada p</w:t>
+      </w:r>
+      <w:r>
+        <w:rPr>
+          <w:lang w:val="es-CO"/>
+        </w:rPr>
+        <w:t>or diferentes variables. Sin embargo, es fundamental contar con las variables relevantes para que este modelo sea robusto, pero no se incurran en gastos que entorpezcan la investigación.</w:t>
+      </w:r>
+    </w:p>
+    <w:p>
+      <w:pPr>
+        <w:jc w:val="both"/>
+        <w:rPr>
+          <w:lang w:val="es-CO"/>
+        </w:rPr>
+      </w:pPr>
+      <w:r>
+        <w:rPr>
+          <w:lang w:val="es-CO"/>
+        </w:rPr>
+        <w:t>La variable Npersug (No. Personas en la unidad de gasto) Evidencia aquellas personas que dentro del hogar están dentro de la unidad de gasto. De acuerdo con el análisis, la moda de esta variable es 3, es decir, 3 personas por unidad de gasto es el valor más común entre unidades de gasto por familia. Además, se evidencia que el rango va de 1 a 28 personas por UG.</w:t>
+      </w:r>
+    </w:p>
+    <w:p>
+      <w:pPr>
+        <w:jc w:val="both"/>
+        <w:rPr>
+          <w:lang w:val="es-CO"/>
+        </w:rPr>
+      </w:pPr>
+      <w:r>
+        <w:rPr>
+          <w:lang w:val="es-CO"/>
+        </w:rPr>
+        <w:t>La línea de pobreza (Lp) establece el límite de ingresos por debajo del cual un hogar es considerado pobre</w:t>
+      </w:r>
+      <w:r>
+        <w:rPr>
+          <w:lang w:val="es-CO"/>
+        </w:rPr>
+        <w:t>.</w:t>
+      </w:r>
+      <w:r>
+        <w:rPr>
+          <w:lang w:val="es-CO"/>
+        </w:rPr>
+        <w:t xml:space="preserve"> El valor mínimo es COP </w:t>
+      </w:r>
+      <w:r>
+        <w:rPr>
+          <w:lang w:val="es-CO"/>
+        </w:rPr>
+        <w:t>167</w:t>
+      </w:r>
+      <w:r>
+        <w:rPr>
+          <w:lang w:val="es-CO"/>
+        </w:rPr>
+        <w:t>,</w:t>
+      </w:r>
+      <w:r>
+        <w:rPr>
+          <w:lang w:val="es-CO"/>
+        </w:rPr>
+        <w:t>222</w:t>
+      </w:r>
+      <w:r>
+        <w:rPr>
+          <w:lang w:val="es-CO"/>
+        </w:rPr>
+        <w:t>;  el máximo COP</w:t>
+      </w:r>
+      <w:r>
+        <w:rPr>
+          <w:lang w:val="es-CO"/>
+        </w:rPr>
+        <w:t xml:space="preserve"> </w:t>
+      </w:r>
+      <w:r>
+        <w:rPr>
+          <w:lang w:val="es-CO"/>
+        </w:rPr>
+        <w:t>303</w:t>
+      </w:r>
+      <w:r>
+        <w:rPr>
+          <w:lang w:val="es-CO"/>
+        </w:rPr>
+        <w:t>,</w:t>
+      </w:r>
+      <w:r>
+        <w:rPr>
+          <w:lang w:val="es-CO"/>
+        </w:rPr>
+        <w:t>8107</w:t>
+      </w:r>
+      <w:r>
+        <w:rPr>
+          <w:lang w:val="es-CO"/>
+        </w:rPr>
+        <w:t xml:space="preserve">; la media COP </w:t>
+      </w:r>
+      <w:r>
+        <w:rPr>
+          <w:lang w:val="es-CO"/>
+        </w:rPr>
+        <w:t>271</w:t>
+      </w:r>
+      <w:r>
+        <w:rPr>
+          <w:lang w:val="es-CO"/>
+        </w:rPr>
+        <w:t>,</w:t>
+      </w:r>
+      <w:r>
+        <w:rPr>
+          <w:lang w:val="es-CO"/>
+        </w:rPr>
+        <w:t>605</w:t>
+      </w:r>
+      <w:r>
+        <w:rPr>
+          <w:lang w:val="es-CO"/>
+        </w:rPr>
+        <w:t xml:space="preserve">; la moda COP </w:t>
+      </w:r>
+      <w:r>
+        <w:rPr>
+          <w:lang w:val="es-CO"/>
+        </w:rPr>
+        <w:t>281</w:t>
+      </w:r>
+      <w:r>
+        <w:rPr>
+          <w:lang w:val="es-CO"/>
+        </w:rPr>
+        <w:t>,</w:t>
+      </w:r>
+      <w:r>
+        <w:rPr>
+          <w:lang w:val="es-CO"/>
+        </w:rPr>
+        <w:t>549.3</w:t>
+      </w:r>
+      <w:r>
+        <w:rPr>
+          <w:lang w:val="es-CO"/>
+        </w:rPr>
+        <w:t xml:space="preserve">. Además, de acuerdo con </w:t>
+      </w:r>
+      <w:proofErr w:type="gramStart"/>
+      <w:r>
+        <w:rPr>
+          <w:lang w:val="es-CO"/>
+        </w:rPr>
+        <w:t>DANE(</w:t>
+      </w:r>
+      <w:proofErr w:type="gramEnd"/>
+      <w:r>
+        <w:rPr>
+          <w:lang w:val="es-CO"/>
+        </w:rPr>
+        <w:t xml:space="preserve">2019) evidencia que la línea de pobreza monetaria nacional fue de </w:t>
+      </w:r>
+      <w:r>
+        <w:rPr>
+          <w:lang w:val="es-CO"/>
+        </w:rPr>
+        <w:t>$257.433 pesos.</w:t>
+      </w:r>
+    </w:p>
+    <w:p>
+      <w:pPr>
+        <w:jc w:val="both"/>
+        <w:rPr>
+          <w:lang w:val="es-CO"/>
+        </w:rPr>
+      </w:pPr>
+      <w:r>
+        <w:rPr>
+          <w:lang w:val="es-CO"/>
+        </w:rPr>
+        <w:t>La variable Dominio es una variable categórica que indica en donde vive el hogar. Existen 25 niveles, entre ellos Bogotá, Valle del Cauca</w:t>
+      </w:r>
+    </w:p>
+    <w:p>
+      <w:pPr>
         <w:pStyle w:val="Ttulo2"/>
       </w:pPr>
       <w:r>
@@ -1456,10 +1652,7 @@
         <w:pStyle w:val="Textoindependiente"/>
       </w:pPr>
       <w:r>
-        <w:t xml:space="preserve">Keep your text and graphic files separate until after the text has been formatted and styled. Do not use hard tabs, and limit use of hard returns to only one return at the end of a paragraph. </w:t>
-      </w:r>
-      <w:r>
-        <w:t>Do not add any kind of pagination anywhere in the paper. Do not number text heads-the template will do that for you.</w:t>
+        <w:t>Keep your text and graphic files separate until after the text has been formatted and styled. Do not use hard tabs, and limit use of hard returns to only one return at the end of a paragraph. Do not add any kind of pagination anywhere in the paper. Do not number text heads-the template will do that for you.</w:t>
       </w:r>
     </w:p>
     <w:p>
@@ -1500,7 +1693,11 @@
         <w:t>either</w:t>
       </w:r>
       <w:r>
-        <w:t xml:space="preserve"> SI (MKS) or CGS as primary units. (SI units are encouraged.) English units may be used as secondary units (in parentheses). An exception would be the use of English units as identifiers in trade, such as “3.5-inch disk drive”.</w:t>
+        <w:t xml:space="preserve"> SI (MKS) or CGS as primary units. (SI units are encouraged.) English units may be used as secondary units (in parentheses). An exception would be the use of </w:t>
+      </w:r>
+      <w:r>
+        <w:lastRenderedPageBreak/>
+        <w:t>English units as identifiers in trade, such as “3.5-inch disk drive”.</w:t>
       </w:r>
     </w:p>
     <w:p>
@@ -1553,11 +1750,7 @@
         <w:pStyle w:val="Textoindependiente"/>
       </w:pPr>
       <w:r>
-        <w:t xml:space="preserve">The equations are an exception to the prescribed specifications of this template. You will need to determine whether or not your equation should be typed using either the Times New Roman or the Symbol font (please no other font). To create multileveled equations, it may be necessary to treat the </w:t>
-      </w:r>
-      <w:r>
-        <w:lastRenderedPageBreak/>
-        <w:t>equation as a graphic and insert it into the text after your paper is styled.</w:t>
+        <w:t>The equations are an exception to the prescribed specifications of this template. You will need to determine whether or not your equation should be typed using either the Times New Roman or the Symbol font (please no other font). To create multileveled equations, it may be necessary to treat the equation as a graphic and insert it into the text after your paper is styled.</w:t>
       </w:r>
     </w:p>
     <w:p>
@@ -2010,6 +2203,7 @@
         <w:pStyle w:val="Ttulo2"/>
       </w:pPr>
       <w:r>
+        <w:lastRenderedPageBreak/>
         <w:t>Identify</w:t>
       </w:r>
       <w:r>
@@ -2062,14 +2256,7 @@
         <w:rPr>
           <w:i w:val="0"/>
         </w:rPr>
-        <w:t xml:space="preserve">Place figures and tables at the top and bottom of columns. Avoid placing them in the middle of columns. Large figures and tables may span </w:t>
-      </w:r>
-      <w:r>
-        <w:rPr>
-          <w:i w:val="0"/>
-        </w:rPr>
-        <w:lastRenderedPageBreak/>
-        <w:t>across both columns. Figure captions should be below the figures; table heads should appear above the tables. Insert figures and tables after they are cited in the text. Use the abbreviation “Fig. 1”, even at the beginning of a sentence.</w:t>
+        <w:t>Place figures and tables at the top and bottom of columns. Avoid placing them in the middle of columns. Large figures and tables may span across both columns. Figure captions should be below the figures; table heads should appear above the tables. Insert figures and tables after they are cited in the text. Use the abbreviation “Fig. 1”, even at the beginning of a sentence.</w:t>
       </w:r>
     </w:p>
     <w:p>
@@ -2442,7 +2629,10 @@
         <w:pStyle w:val="Textoindependiente"/>
       </w:pPr>
       <w:r>
-        <w:t>Figure Labels: Use 8 point Times New Roman for Figure labels. Use words rather than symbols or abbreviations when writing Figure axis labels to avoid confusing the reader. As an example, write the quantity “Magnetization”, or “Magnetization, M”, not just “M”. If including units in the label, present them within parentheses. Do not label axes only with units. In the example, write “Magnetization (A/m)” or “Magnetization {A[m(1)]}”, not just “A/m”. Do not label axes</w:t>
+        <w:t xml:space="preserve">Figure Labels: Use 8 point Times New Roman for Figure labels. Use words rather than symbols or abbreviations when writing Figure axis labels to avoid confusing the reader. As an example, write the quantity “Magnetization”, or “Magnetization, M”, not just “M”. If including units in the label, present them within parentheses. Do not label axes only with </w:t>
+      </w:r>
+      <w:r>
+        <w:t>units. In the example, write “Magnetization (A/m)” or “Magnetization {A[m(1)]}”, not just “A/m”. Do not label axes</w:t>
       </w:r>
       <w:r>
         <w:t xml:space="preserve"> </w:t>
@@ -5313,7 +5503,7 @@
 </file>
 
 <file path=customXml/itemProps1.xml><?xml version="1.0" encoding="utf-8"?>
-<ds:datastoreItem xmlns:ds="http://purl.oclc.org/ooxml/officeDocument/customXml" ds:itemID="{FF8A9B2F-D357-4307-9145-089F11A1E5D4}">
+<ds:datastoreItem xmlns:ds="http://purl.oclc.org/ooxml/officeDocument/customXml" ds:itemID="{FB70A7DA-E104-41CA-832D-36548CC8D800}">
   <ds:schemaRefs>
     <ds:schemaRef ds:uri="http://schemas.openxmlformats.org/officeDocument/2006/bibliography"/>
   </ds:schemaRefs>

</xml_diff>

<commit_message>
Aportes en Word, ajustes en script y se guardan imágenes
</commit_message>
<xml_diff>
--- a/Documentos/Template_Word.docx
+++ b/Documentos/Template_Word.docx
@@ -1178,375 +1178,209 @@
         <w:rPr>
           <w:lang w:val="es-CO"/>
         </w:rPr>
-        <w:t>En este Problem Set 2, se realizar´a la predicci</w:t>
-      </w:r>
-      <w:r>
+        <w:t>En este Problem Set 2, se realizar´a la predicción de pobreza para los hogares de la Gran Encuesta integrada de Hogares 2018, utilizando los m´etodos ROC, Falsos Positivos y Negativos, comparando dos modelos de categor´ıa y de ingreso. El resultado, es que para el primer modelo, se utilizaron xx variables para la predicci´on, mientras que para el ingreso se utilizaron xx. El link al Github del presente taller, se encuentra en el siguiente enlace: https://github.com/mvgaona/Problem-Set-N-mero-2</w:t>
+      </w:r>
+    </w:p>
+    <w:p>
+      <w:pPr>
+        <w:pStyle w:val="Keywords"/>
+      </w:pPr>
+      <w:r>
+        <w:t>Keywords—</w:t>
+      </w:r>
+      <w:r>
+        <w:t>component</w:t>
+      </w:r>
+      <w:r>
+        <w:t>,</w:t>
+      </w:r>
+      <w:r>
+        <w:t xml:space="preserve"> formatting</w:t>
+      </w:r>
+      <w:r>
+        <w:t>,</w:t>
+      </w:r>
+      <w:r>
+        <w:t xml:space="preserve"> style</w:t>
+      </w:r>
+      <w:r>
+        <w:t>,</w:t>
+      </w:r>
+      <w:r>
+        <w:t xml:space="preserve"> styling</w:t>
+      </w:r>
+      <w:r>
+        <w:t>,</w:t>
+      </w:r>
+      <w:r>
+        <w:t xml:space="preserve"> insert (</w:t>
+      </w:r>
+      <w:r>
+        <w:rPr>
+          <w:b w:val="0"/>
+        </w:rPr>
+        <w:t>key words</w:t>
+      </w:r>
+      <w:r>
+        <w:t>)</w:t>
+      </w:r>
+    </w:p>
+    <w:p>
+      <w:pPr>
+        <w:pStyle w:val="Ttulo1"/>
+      </w:pPr>
+      <w:r>
+        <w:t>Introducción</w:t>
+      </w:r>
+    </w:p>
+    <w:p>
+      <w:pPr>
+        <w:pStyle w:val="Textoindependiente"/>
+      </w:pPr>
+      <w:proofErr w:type="gramStart"/>
+      <w:r>
+        <w:rPr>
+          <w:lang w:val="es-ES"/>
+        </w:rPr>
+        <w:t>xx</w:t>
+      </w:r>
+      <w:proofErr w:type="gramEnd"/>
+      <w:r>
+        <w:t>.</w:t>
+      </w:r>
+    </w:p>
+    <w:p>
+      <w:pPr>
+        <w:pStyle w:val="Ttulo1"/>
+      </w:pPr>
+      <w:r>
+        <w:t>Datos</w:t>
+      </w:r>
+    </w:p>
+    <w:p>
+      <w:pPr>
+        <w:jc w:val="both"/>
         <w:rPr>
           <w:lang w:val="es-CO"/>
         </w:rPr>
-        <w:t>ó</w:t>
-      </w:r>
+      </w:pPr>
       <w:r>
         <w:rPr>
           <w:lang w:val="es-CO"/>
         </w:rPr>
-        <w:t>n</w:t>
-      </w:r>
-      <w:r>
+        <w:t>La pobreza puede estar dada por diferentes variables. Sin embargo, es fundamental contar con las variables relevantes para que este modelo sea robusto, pero no se incurran en gastos que entorpezcan la investigación.</w:t>
+      </w:r>
+    </w:p>
+    <w:p>
+      <w:pPr>
+        <w:jc w:val="both"/>
         <w:rPr>
           <w:lang w:val="es-CO"/>
         </w:rPr>
+      </w:pPr>
+      <w:r>
+        <w:rPr>
+          <w:lang w:val="es-CO"/>
+        </w:rPr>
+        <w:t>La variable Npersug (No. Personas en la unidad de gasto) Evidencia aquellas personas que dentro del hogar están dentro de la unidad de gasto. De acuerdo con el análisis, la moda de esta variable es 3, es decir, 3 personas por unidad de gasto es el valor más común entre unidades de gasto por familia. Además, se evidencia que el rango va de 1 a 28 personas por UG.</w:t>
+      </w:r>
+    </w:p>
+    <w:p>
+      <w:pPr>
+        <w:jc w:val="both"/>
+        <w:rPr>
+          <w:lang w:val="es-CO"/>
+        </w:rPr>
+      </w:pPr>
+      <w:r>
+        <w:rPr>
+          <w:lang w:val="es-CO"/>
+        </w:rPr>
+        <w:t>La línea de pobreza (Lp) establece el límite de ingresos por debajo del cual un hogar es considerado pobre. El valor mínimo es COP 167,222;  el máximo COP</w:t>
+      </w:r>
+      <w:r>
+        <w:rPr>
+          <w:lang w:val="es-CO"/>
+        </w:rPr>
         <w:t xml:space="preserve"> </w:t>
       </w:r>
       <w:r>
         <w:rPr>
           <w:lang w:val="es-CO"/>
         </w:rPr>
-        <w:t>de pobreza para los hogares de la Gran Encuesta integrada de</w:t>
+        <w:t>303</w:t>
       </w:r>
       <w:r>
         <w:rPr>
           <w:lang w:val="es-CO"/>
         </w:rPr>
-        <w:t xml:space="preserve"> </w:t>
+        <w:t>,8107</w:t>
       </w:r>
       <w:r>
         <w:rPr>
           <w:lang w:val="es-CO"/>
         </w:rPr>
-        <w:t>Hogares 2018, utilizando los m´etodos ROC, Falsos Positivos y</w:t>
+        <w:t>; la media COP 271,605</w:t>
       </w:r>
       <w:r>
         <w:rPr>
           <w:lang w:val="es-CO"/>
         </w:rPr>
-        <w:t xml:space="preserve"> </w:t>
-      </w:r>
+        <w:t xml:space="preserve">; la moda COP 281,549.3. Además, de acuerdo con </w:t>
+      </w:r>
+      <w:proofErr w:type="gramStart"/>
       <w:r>
         <w:rPr>
           <w:lang w:val="es-CO"/>
         </w:rPr>
-        <w:t>Negativos, comparando dos modelos de categor´ıa y de ingreso. El</w:t>
-      </w:r>
+        <w:t>DANE(</w:t>
+      </w:r>
+      <w:proofErr w:type="gramEnd"/>
       <w:r>
         <w:rPr>
           <w:lang w:val="es-CO"/>
         </w:rPr>
-        <w:t xml:space="preserve"> </w:t>
-      </w:r>
-      <w:r>
+        <w:t>2019) evidencia que la línea de pobreza monetaria nacional fue de $257.433 pesos.</w:t>
+      </w:r>
+    </w:p>
+    <w:p>
+      <w:pPr>
+        <w:jc w:val="both"/>
         <w:rPr>
           <w:lang w:val="es-CO"/>
         </w:rPr>
-        <w:t>resultado, es que para el primer modelo, se utilizaron xx variables</w:t>
-      </w:r>
+      </w:pPr>
       <w:r>
         <w:rPr>
           <w:lang w:val="es-CO"/>
         </w:rPr>
-        <w:t xml:space="preserve"> </w:t>
+        <w:t xml:space="preserve">La variable Dominio es una variable categórica que indica en donde vive el hogar. Existen 25 niveles, entre ellos Bogotá, </w:t>
       </w:r>
       <w:r>
         <w:rPr>
           <w:lang w:val="es-CO"/>
         </w:rPr>
-        <w:t>para la predicci´on, mientras que para el ingreso se utilizaron xx.</w:t>
-      </w:r>
-      <w:r>
+        <w:t xml:space="preserve">Villavicencio, rural, entre otros. </w:t>
+      </w:r>
+    </w:p>
+    <w:p>
+      <w:pPr>
+        <w:jc w:val="both"/>
         <w:rPr>
           <w:lang w:val="es-CO"/>
         </w:rPr>
-        <w:t xml:space="preserve"> </w:t>
-      </w:r>
+      </w:pPr>
       <w:r>
         <w:rPr>
           <w:lang w:val="es-CO"/>
         </w:rPr>
-        <w:t>El link al Github del presente taller, se encuentra en el siguiente</w:t>
+        <w:t xml:space="preserve">La variable categórica P5090 (OcViv) hace referencia al tipo de ocupación que tiene hogar en la vivienda, es decir, arriendo, propia, entre otros. Por otra parte, la variable numérica P5000 hace referencia a la cantidad de habitaciones que cuenta la vivienda que tiene el hogar, evidenciando que el mínimo es 1 habitación, máximo 98 y </w:t>
       </w:r>
       <w:r>
         <w:rPr>
           <w:lang w:val="es-CO"/>
         </w:rPr>
-        <w:t xml:space="preserve"> </w:t>
-      </w:r>
-      <w:r>
-        <w:rPr>
-          <w:lang w:val="es-CO"/>
-        </w:rPr>
-        <w:t>enlace: https://github.com/mvgaona/Problem-Set-N-mero-2</w:t>
-      </w:r>
-    </w:p>
-    <w:p>
-      <w:pPr>
-        <w:pStyle w:val="Keywords"/>
-      </w:pPr>
-      <w:r>
-        <w:t>Keywords—</w:t>
-      </w:r>
-      <w:r>
-        <w:t>component</w:t>
-      </w:r>
-      <w:r>
-        <w:t>,</w:t>
-      </w:r>
-      <w:r>
-        <w:t xml:space="preserve"> formatting</w:t>
-      </w:r>
-      <w:r>
-        <w:t>,</w:t>
-      </w:r>
-      <w:r>
-        <w:t xml:space="preserve"> style</w:t>
-      </w:r>
-      <w:r>
-        <w:t>,</w:t>
-      </w:r>
-      <w:r>
-        <w:t xml:space="preserve"> styling</w:t>
-      </w:r>
-      <w:r>
-        <w:t>,</w:t>
-      </w:r>
-      <w:r>
-        <w:t xml:space="preserve"> insert (</w:t>
-      </w:r>
-      <w:r>
-        <w:rPr>
-          <w:b w:val="0"/>
-        </w:rPr>
-        <w:t>key words</w:t>
-      </w:r>
-      <w:r>
-        <w:t>)</w:t>
-      </w:r>
-    </w:p>
-    <w:p>
-      <w:pPr>
-        <w:pStyle w:val="Ttulo1"/>
-      </w:pPr>
-      <w:r>
-        <w:t>Introducción</w:t>
-      </w:r>
-    </w:p>
-    <w:p>
-      <w:pPr>
-        <w:pStyle w:val="Textoindependiente"/>
-      </w:pPr>
-      <w:proofErr w:type="gramStart"/>
-      <w:r>
-        <w:rPr>
-          <w:lang w:val="es-ES"/>
-        </w:rPr>
-        <w:t>xx</w:t>
-      </w:r>
-      <w:proofErr w:type="gramEnd"/>
-      <w:r>
-        <w:t>.</w:t>
-      </w:r>
-    </w:p>
-    <w:p>
-      <w:pPr>
-        <w:pStyle w:val="Ttulo1"/>
-      </w:pPr>
-      <w:r>
-        <w:t>Datos</w:t>
-      </w:r>
-    </w:p>
-    <w:p>
-      <w:pPr>
-        <w:jc w:val="both"/>
-        <w:rPr>
-          <w:lang w:val="es-CO"/>
-        </w:rPr>
-      </w:pPr>
-      <w:r>
-        <w:rPr>
-          <w:lang w:val="es-CO"/>
-        </w:rPr>
-        <w:t>La pobreza puede estar dada p</w:t>
-      </w:r>
-      <w:r>
-        <w:rPr>
-          <w:lang w:val="es-CO"/>
-        </w:rPr>
-        <w:t>or diferentes variables. Sin embargo, es fundamental contar con las variables relevantes para que este modelo sea robusto, pero no se incurran en gastos que entorpezcan la investigación.</w:t>
-      </w:r>
-    </w:p>
-    <w:p>
-      <w:pPr>
-        <w:jc w:val="both"/>
-        <w:rPr>
-          <w:lang w:val="es-CO"/>
-        </w:rPr>
-      </w:pPr>
-      <w:r>
-        <w:rPr>
-          <w:lang w:val="es-CO"/>
-        </w:rPr>
-        <w:t>La variable Npersug (No. Personas en la unidad de gasto) Evidencia aquellas personas que dentro del hogar están dentro de la unidad de gasto. De acuerdo con el análisis, la moda de esta variable es 3, es decir, 3 personas por unidad de gasto es el valor más común entre unidades de gasto por familia. Además, se evidencia que el rango va de 1 a 28 personas por UG.</w:t>
-      </w:r>
-    </w:p>
-    <w:p>
-      <w:pPr>
-        <w:jc w:val="both"/>
-        <w:rPr>
-          <w:lang w:val="es-CO"/>
-        </w:rPr>
-      </w:pPr>
-      <w:r>
-        <w:rPr>
-          <w:lang w:val="es-CO"/>
-        </w:rPr>
-        <w:t>La línea de pobreza (Lp) establece el límite de ingresos por debajo del cual un hogar es considerado pobre</w:t>
-      </w:r>
-      <w:r>
-        <w:rPr>
-          <w:lang w:val="es-CO"/>
-        </w:rPr>
-        <w:t>.</w:t>
-      </w:r>
-      <w:r>
-        <w:rPr>
-          <w:lang w:val="es-CO"/>
-        </w:rPr>
-        <w:t xml:space="preserve"> El valor mínimo es COP </w:t>
-      </w:r>
-      <w:r>
-        <w:rPr>
-          <w:lang w:val="es-CO"/>
-        </w:rPr>
-        <w:t>167</w:t>
-      </w:r>
-      <w:r>
-        <w:rPr>
-          <w:lang w:val="es-CO"/>
-        </w:rPr>
-        <w:t>,</w:t>
-      </w:r>
-      <w:r>
-        <w:rPr>
-          <w:lang w:val="es-CO"/>
-        </w:rPr>
-        <w:t>222</w:t>
-      </w:r>
-      <w:r>
-        <w:rPr>
-          <w:lang w:val="es-CO"/>
-        </w:rPr>
-        <w:t>;  el máximo COP</w:t>
-      </w:r>
-      <w:r>
-        <w:rPr>
-          <w:lang w:val="es-CO"/>
-        </w:rPr>
-        <w:t xml:space="preserve"> </w:t>
-      </w:r>
-      <w:r>
-        <w:rPr>
-          <w:lang w:val="es-CO"/>
-        </w:rPr>
-        <w:t>303</w:t>
-      </w:r>
-      <w:r>
-        <w:rPr>
-          <w:lang w:val="es-CO"/>
-        </w:rPr>
-        <w:t>,</w:t>
-      </w:r>
-      <w:r>
-        <w:rPr>
-          <w:lang w:val="es-CO"/>
-        </w:rPr>
-        <w:t>8107</w:t>
-      </w:r>
-      <w:r>
-        <w:rPr>
-          <w:lang w:val="es-CO"/>
-        </w:rPr>
-        <w:t xml:space="preserve">; la media COP </w:t>
-      </w:r>
-      <w:r>
-        <w:rPr>
-          <w:lang w:val="es-CO"/>
-        </w:rPr>
-        <w:t>271</w:t>
-      </w:r>
-      <w:r>
-        <w:rPr>
-          <w:lang w:val="es-CO"/>
-        </w:rPr>
-        <w:t>,</w:t>
-      </w:r>
-      <w:r>
-        <w:rPr>
-          <w:lang w:val="es-CO"/>
-        </w:rPr>
-        <w:t>605</w:t>
-      </w:r>
-      <w:r>
-        <w:rPr>
-          <w:lang w:val="es-CO"/>
-        </w:rPr>
-        <w:t xml:space="preserve">; la moda COP </w:t>
-      </w:r>
-      <w:r>
-        <w:rPr>
-          <w:lang w:val="es-CO"/>
-        </w:rPr>
-        <w:t>281</w:t>
-      </w:r>
-      <w:r>
-        <w:rPr>
-          <w:lang w:val="es-CO"/>
-        </w:rPr>
-        <w:t>,</w:t>
-      </w:r>
-      <w:r>
-        <w:rPr>
-          <w:lang w:val="es-CO"/>
-        </w:rPr>
-        <w:t>549.3</w:t>
-      </w:r>
-      <w:r>
-        <w:rPr>
-          <w:lang w:val="es-CO"/>
-        </w:rPr>
-        <w:t xml:space="preserve">. Además, de acuerdo con </w:t>
-      </w:r>
-      <w:proofErr w:type="gramStart"/>
-      <w:r>
-        <w:rPr>
-          <w:lang w:val="es-CO"/>
-        </w:rPr>
-        <w:t>DANE(</w:t>
-      </w:r>
-      <w:proofErr w:type="gramEnd"/>
-      <w:r>
-        <w:rPr>
-          <w:lang w:val="es-CO"/>
-        </w:rPr>
-        <w:t xml:space="preserve">2019) evidencia que la línea de pobreza monetaria nacional fue de </w:t>
-      </w:r>
-      <w:r>
-        <w:rPr>
-          <w:lang w:val="es-CO"/>
-        </w:rPr>
-        <w:t>$257.433 pesos.</w:t>
-      </w:r>
-    </w:p>
-    <w:p>
-      <w:pPr>
-        <w:jc w:val="both"/>
-        <w:rPr>
-          <w:lang w:val="es-CO"/>
-        </w:rPr>
-      </w:pPr>
-      <w:r>
-        <w:rPr>
-          <w:lang w:val="es-CO"/>
-        </w:rPr>
-        <w:t>La variable Dominio es una variable categórica que indica en donde vive el hogar. Existen 25 niveles, entre ellos Bogotá, Valle del Cauca</w:t>
+        <w:t>la cantidad de habitación más común es 3.</w:t>
       </w:r>
     </w:p>
     <w:p>
@@ -1554,13 +1388,7 @@
         <w:pStyle w:val="Ttulo2"/>
       </w:pPr>
       <w:r>
-        <w:t xml:space="preserve">Selecting a </w:t>
-      </w:r>
-      <w:r>
-        <w:t>Template</w:t>
-      </w:r>
-      <w:r>
-        <w:t xml:space="preserve"> (Heading 2)</w:t>
+        <w:t>Selecting a Template (Heading 2)</w:t>
       </w:r>
     </w:p>
     <w:p>
@@ -1635,10 +1463,7 @@
         </w:rPr>
       </w:pPr>
       <w:r>
-        <w:t>Before</w:t>
-      </w:r>
-      <w:r>
-        <w:t xml:space="preserve"> you begin to format your paper, first write and save the content as a separate text file. </w:t>
+        <w:t xml:space="preserve">Before you begin to format your paper, first write and save the content as a separate text file. </w:t>
       </w:r>
       <w:r>
         <w:rPr>
@@ -1660,10 +1485,7 @@
         <w:pStyle w:val="Ttulo2"/>
       </w:pPr>
       <w:r>
-        <w:t>Abbreviations</w:t>
-      </w:r>
-      <w:r>
-        <w:t xml:space="preserve"> and Acronyms</w:t>
+        <w:t>Abbreviations and Acronyms</w:t>
       </w:r>
     </w:p>
     <w:p>
@@ -1671,7 +1493,11 @@
         <w:pStyle w:val="Textoindependiente"/>
       </w:pPr>
       <w:r>
-        <w:t>Define abbreviations and acronyms the first time they are used in the text, even after they have been defined in the abstract. Abbreviations such as IEEE, SI, MKS, CGS, sc, dc, and rms do not have to be defined. Do not use abbreviations in the title or heads unless they are unavoidable.</w:t>
+        <w:t xml:space="preserve">Define abbreviations and acronyms the first time they are used in the text, even after they have been defined in the abstract. Abbreviations such as IEEE, SI, MKS, CGS, sc, dc, and rms do </w:t>
+      </w:r>
+      <w:r>
+        <w:lastRenderedPageBreak/>
+        <w:t>not have to be defined. Do not use abbreviations in the title or heads unless they are unavoidable.</w:t>
       </w:r>
     </w:p>
     <w:p>
@@ -1687,17 +1513,7 @@
         <w:pStyle w:val="bulletlist"/>
       </w:pPr>
       <w:r>
-        <w:t xml:space="preserve">Use </w:t>
-      </w:r>
-      <w:r>
-        <w:t>either</w:t>
-      </w:r>
-      <w:r>
-        <w:t xml:space="preserve"> SI (MKS) or CGS as primary units. (SI units are encouraged.) English units may be used as secondary units (in parentheses). An exception would be the use of </w:t>
-      </w:r>
-      <w:r>
-        <w:lastRenderedPageBreak/>
-        <w:t>English units as identifiers in trade, such as “3.5-inch disk drive”.</w:t>
+        <w:t>Use either SI (MKS) or CGS as primary units. (SI units are encouraged.) English units may be used as secondary units (in parentheses). An exception would be the use of English units as identifiers in trade, such as “3.5-inch disk drive”.</w:t>
       </w:r>
     </w:p>
     <w:p>
@@ -1721,10 +1537,7 @@
         <w:pStyle w:val="bulletlist"/>
       </w:pPr>
       <w:r>
-        <w:t xml:space="preserve">Use a zero before decimal points: “0.25”, not “.25”. Use “cm3”, not “cc”. </w:t>
-      </w:r>
-      <w:r>
-        <w:t>(</w:t>
+        <w:t>Use a zero before decimal points: “0.25”, not “.25”. Use “cm3”, not “cc”. (</w:t>
       </w:r>
       <w:r>
         <w:rPr>
@@ -1773,8 +1586,14 @@
     <w:p>
       <w:pPr>
         <w:pStyle w:val="equation"/>
-      </w:pPr>
-      <w:r>
+        <w:rPr>
+          <w:rFonts w:ascii="Times New Roman" w:hAnsi="Times New Roman" w:cs="Times New Roman"/>
+        </w:rPr>
+      </w:pPr>
+      <w:r>
+        <w:rPr>
+          <w:rFonts w:ascii="Times New Roman" w:hAnsi="Times New Roman" w:cs="Times New Roman"/>
+        </w:rPr>
         <w:tab/>
       </w:r>
       <w:r>
@@ -1785,12 +1604,21 @@
         <w:t>a</w:t>
       </w:r>
       <w:r>
+        <w:rPr>
+          <w:rFonts w:ascii="Times New Roman" w:hAnsi="Times New Roman" w:cs="Times New Roman"/>
+        </w:rPr>
         <w:t></w:t>
       </w:r>
       <w:r>
+        <w:rPr>
+          <w:rFonts w:ascii="Times New Roman" w:hAnsi="Times New Roman" w:cs="Times New Roman"/>
+        </w:rPr>
         <w:t></w:t>
       </w:r>
       <w:r>
+        <w:rPr>
+          <w:rFonts w:ascii="Times New Roman" w:hAnsi="Times New Roman" w:cs="Times New Roman"/>
+        </w:rPr>
         <w:t></w:t>
       </w:r>
       <w:r>
@@ -1801,30 +1629,57 @@
         <w:t>b</w:t>
       </w:r>
       <w:r>
+        <w:rPr>
+          <w:rFonts w:ascii="Times New Roman" w:hAnsi="Times New Roman" w:cs="Times New Roman"/>
+        </w:rPr>
         <w:t></w:t>
       </w:r>
       <w:r>
+        <w:rPr>
+          <w:rFonts w:ascii="Times New Roman" w:hAnsi="Times New Roman" w:cs="Times New Roman"/>
+        </w:rPr>
         <w:t></w:t>
       </w:r>
       <w:r>
+        <w:rPr>
+          <w:rFonts w:ascii="Times New Roman" w:hAnsi="Times New Roman" w:cs="Times New Roman"/>
+        </w:rPr>
         <w:t></w:t>
       </w:r>
       <w:r>
+        <w:rPr>
+          <w:rFonts w:ascii="Times New Roman" w:hAnsi="Times New Roman" w:cs="Times New Roman"/>
+        </w:rPr>
         <w:t></w:t>
       </w:r>
       <w:r>
+        <w:rPr>
+          <w:rFonts w:ascii="Times New Roman" w:hAnsi="Times New Roman" w:cs="Times New Roman"/>
+        </w:rPr>
         <w:t></w:t>
       </w:r>
       <w:r>
+        <w:rPr>
+          <w:rFonts w:ascii="Times New Roman" w:hAnsi="Times New Roman" w:cs="Times New Roman"/>
+        </w:rPr>
         <w:tab/>
       </w:r>
       <w:r>
+        <w:rPr>
+          <w:rFonts w:ascii="Times New Roman" w:hAnsi="Times New Roman" w:cs="Times New Roman"/>
+        </w:rPr>
         <w:t></w:t>
       </w:r>
       <w:r>
+        <w:rPr>
+          <w:rFonts w:ascii="Times New Roman" w:hAnsi="Times New Roman" w:cs="Times New Roman"/>
+        </w:rPr>
         <w:t></w:t>
       </w:r>
       <w:r>
+        <w:rPr>
+          <w:rFonts w:ascii="Times New Roman" w:hAnsi="Times New Roman" w:cs="Times New Roman"/>
+        </w:rPr>
         <w:t></w:t>
       </w:r>
     </w:p>
@@ -1861,7 +1716,6 @@
       </w:r>
       <w:r>
         <w:rPr>
-          <w:rFonts w:ascii="Symbol" w:hAnsi="Symbol" w:cs="Symbol"/>
           <w:i/>
           <w:iCs/>
           <w:snapToGrid w:val="0"/>
@@ -1889,7 +1743,10 @@
         <w:t>English, commas, semi</w:t>
       </w:r>
       <w:r>
-        <w:t>colons, periods, question and exclamation marks are located within quotation marks only when a complete thought or name is cited, such as a title or full quotation. When quotation marks are used, instead of a bold or italic typeface, to highlight a word or phrase, punctuation should appear outside of the quotation marks. A parenthetical phrase or statement at the end of a sentence is punctuated outside of the closing parenthesis (like this). (A parenthetical sentence is punctuated within the parentheses.)</w:t>
+        <w:t xml:space="preserve">colons, periods, question and exclamation marks are located within quotation marks only when a complete thought or name is cited, such as a title or full quotation. When quotation marks are used, instead of a bold or italic typeface, to highlight a word or phrase, punctuation should appear </w:t>
+      </w:r>
+      <w:r>
+        <w:t>outside of the quotation marks. A parenthetical phrase or statement at the end of a sentence is punctuated outside of the closing parenthesis (like this). (A parenthetical sentence is punctuated within the parentheses.)</w:t>
       </w:r>
     </w:p>
     <w:p>
@@ -1985,10 +1842,7 @@
         <w:pStyle w:val="Ttulo2"/>
       </w:pPr>
       <w:r>
-        <w:t>Authors</w:t>
-      </w:r>
-      <w:r>
-        <w:t xml:space="preserve"> and Affiliations</w:t>
+        <w:t>Authors and Affiliations</w:t>
       </w:r>
     </w:p>
     <w:p>
@@ -2061,21 +1915,15 @@
         <w:t xml:space="preserve">A minimum of one author is required for all conference articles. </w:t>
       </w:r>
       <w:r>
-        <w:t>Author names should be listed starting from left to right and then moving down to the next line. This is the author sequence that will be used in future citations and by indexing services.</w:t>
-      </w:r>
-      <w:r>
+        <w:t>Author names should be listed starting from left to right and then moving down to the next line. This is the author sequence that will be used in future citations and by indexing services. Names should not be listed in columns nor group by affiliation.</w:t>
+      </w:r>
+      <w:r>
+        <w:rPr>
+          <w:lang w:val="en-US"/>
+        </w:rPr>
         <w:t xml:space="preserve"> </w:t>
       </w:r>
       <w:r>
-        <w:t>Names should not be listed in columns nor group by affiliation.</w:t>
-      </w:r>
-      <w:r>
-        <w:rPr>
-          <w:lang w:val="en-US"/>
-        </w:rPr>
-        <w:t xml:space="preserve"> </w:t>
-      </w:r>
-      <w:r>
         <w:t>Please keep your affiliations as succinct as possible (for example, do not differentiate among departments of the same organization).</w:t>
       </w:r>
     </w:p>
@@ -2124,10 +1972,7 @@
         <w:pStyle w:val="Ttulo4"/>
       </w:pPr>
       <w:r>
-        <w:t>Selection</w:t>
-      </w:r>
-      <w:r>
-        <w:t xml:space="preserve">: </w:t>
+        <w:t xml:space="preserve">Selection: </w:t>
       </w:r>
       <w:r>
         <w:rPr>
@@ -2141,10 +1986,7 @@
         <w:pStyle w:val="Ttulo4"/>
       </w:pPr>
       <w:r>
-        <w:t>Change number of columns:</w:t>
-      </w:r>
-      <w:r>
-        <w:t xml:space="preserve"> </w:t>
+        <w:t xml:space="preserve">Change number of columns: </w:t>
       </w:r>
       <w:r>
         <w:rPr>
@@ -2173,6 +2015,7 @@
         </w:rPr>
       </w:pPr>
       <w:r>
+        <w:lastRenderedPageBreak/>
         <w:t xml:space="preserve">Deletion: </w:t>
       </w:r>
       <w:r>
@@ -2203,11 +2046,7 @@
         <w:pStyle w:val="Ttulo2"/>
       </w:pPr>
       <w:r>
-        <w:lastRenderedPageBreak/>
-        <w:t>Identify</w:t>
-      </w:r>
-      <w:r>
-        <w:t xml:space="preserve"> the Headings</w:t>
+        <w:t>Identify the Headings</w:t>
       </w:r>
     </w:p>
     <w:p>
@@ -2558,28 +2397,7 @@
         </w:drawing>
       </w:r>
       <w:r>
-        <w:t xml:space="preserve">Sample </w:t>
-      </w:r>
-      <w:r>
-        <w:t>of</w:t>
-      </w:r>
-      <w:r>
-        <w:t xml:space="preserve"> a </w:t>
-      </w:r>
-      <w:r>
-        <w:t>Table</w:t>
-      </w:r>
-      <w:r>
-        <w:t xml:space="preserve"> </w:t>
-      </w:r>
-      <w:r>
-        <w:t>footnote</w:t>
-      </w:r>
-      <w:r>
-        <w:t xml:space="preserve">. </w:t>
-      </w:r>
-      <w:r>
-        <w:t>(</w:t>
+        <w:t>Sample of a Table footnote. (</w:t>
       </w:r>
       <w:r>
         <w:rPr>
@@ -2596,13 +2414,7 @@
         <w:pStyle w:val="figurecaption"/>
       </w:pPr>
       <w:r>
-        <w:t xml:space="preserve">Example of a figure </w:t>
-      </w:r>
-      <w:r>
-        <w:t>caption</w:t>
-      </w:r>
-      <w:r>
-        <w:t xml:space="preserve">. </w:t>
+        <w:t xml:space="preserve">Example of a figure caption. </w:t>
       </w:r>
       <w:r>
         <w:rPr>
@@ -2629,16 +2441,13 @@
         <w:pStyle w:val="Textoindependiente"/>
       </w:pPr>
       <w:r>
-        <w:t xml:space="preserve">Figure Labels: Use 8 point Times New Roman for Figure labels. Use words rather than symbols or abbreviations when writing Figure axis labels to avoid confusing the reader. As an example, write the quantity “Magnetization”, or “Magnetization, M”, not just “M”. If including units in the label, present them within parentheses. Do not label axes only with </w:t>
-      </w:r>
-      <w:r>
-        <w:t>units. In the example, write “Magnetization (A/m)” or “Magnetization {A[m(1)]}”, not just “A/m”. Do not label axes</w:t>
-      </w:r>
-      <w:r>
-        <w:t xml:space="preserve"> </w:t>
-      </w:r>
-      <w:r>
-        <w:t>with a ratio of quantities and units. For example, write “Temperature (K)”, not “Temperature/K”.</w:t>
+        <w:t xml:space="preserve">Figure Labels: Use 8 point Times New Roman for Figure labels. Use words rather than symbols or abbreviations when writing Figure axis labels to avoid confusing the reader. As an example, write the quantity “Magnetization”, or </w:t>
+      </w:r>
+      <w:r>
+        <w:t>“Magnetization, M”, not just “M”. If including units in the label, present them within parentheses. Do not label axes only with units. In the example, write “Magnetization (A/m)” or “Magnetization {A[m(1)]}”, not just “A/m”. Do not label axes</w:t>
+      </w:r>
+      <w:r>
+        <w:t xml:space="preserve"> with a ratio of quantities and units. For example, write “Temperature (K)”, not “Temperature/K”.</w:t>
       </w:r>
     </w:p>
     <w:p>
@@ -2646,10 +2455,7 @@
         <w:pStyle w:val="Ttulo5"/>
       </w:pPr>
       <w:r>
-        <w:t>Acknowledgment</w:t>
-      </w:r>
-      <w:r>
-        <w:t xml:space="preserve"> </w:t>
+        <w:t xml:space="preserve">Acknowledgment </w:t>
       </w:r>
       <w:r>
         <w:rPr>
@@ -2800,13 +2606,7 @@
         <w:pStyle w:val="Textoindependiente"/>
       </w:pPr>
       <w:r>
-        <w:t xml:space="preserve">For </w:t>
-      </w:r>
-      <w:r>
-        <w:t>papers</w:t>
-      </w:r>
-      <w:r>
-        <w:t xml:space="preserve"> published in translation journals, please give the English citation first, followed by the original foreign-language citation [6].</w:t>
+        <w:t>For papers published in translation journals, please give the English citation first, followed by the original foreign-language citation [6].</w:t>
       </w:r>
     </w:p>
     <w:p/>
@@ -2952,6 +2752,13 @@
         </w:rPr>
         <w:t xml:space="preserve"> result in your paper not being published.</w:t>
       </w:r>
+    </w:p>
+    <w:p>
+      <w:pPr>
+        <w:rPr>
+          <w:color w:val="FF0000"/>
+        </w:rPr>
+      </w:pPr>
     </w:p>
     <w:p>
       <w:pPr>
@@ -5503,7 +5310,7 @@
 </file>
 
 <file path=customXml/itemProps1.xml><?xml version="1.0" encoding="utf-8"?>
-<ds:datastoreItem xmlns:ds="http://purl.oclc.org/ooxml/officeDocument/customXml" ds:itemID="{FB70A7DA-E104-41CA-832D-36548CC8D800}">
+<ds:datastoreItem xmlns:ds="http://purl.oclc.org/ooxml/officeDocument/customXml" ds:itemID="{3CB7E434-43F1-4388-9B68-60A796CD9ACC}">
   <ds:schemaRefs>
     <ds:schemaRef ds:uri="http://schemas.openxmlformats.org/officeDocument/2006/bibliography"/>
   </ds:schemaRefs>

</xml_diff>

<commit_message>
Finalización Clas Script, word
Se terminó de escribir los datos hallados en con el modelo óptimo de clasififcación en el Script y en elarchivo de word
</commit_message>
<xml_diff>
--- a/Documentos/Template_Word.docx
+++ b/Documentos/Template_Word.docx
@@ -378,7 +378,21 @@
           <w:highlight w:val="cyan"/>
           <w:lang w:val="es-CO"/>
         </w:rPr>
-        <w:t>2019) evidencia que la línea de pobreza monetaria nacional fue de $257.433 pesos.</w:t>
+        <w:t>201</w:t>
+      </w:r>
+      <w:r>
+        <w:rPr>
+          <w:highlight w:val="cyan"/>
+          <w:lang w:val="es-CO"/>
+        </w:rPr>
+        <w:t>8</w:t>
+      </w:r>
+      <w:r>
+        <w:rPr>
+          <w:highlight w:val="cyan"/>
+          <w:lang w:val="es-CO"/>
+        </w:rPr>
+        <w:t>) evidencia que la línea de pobreza monetaria nacional fue de $257.433 pesos.</w:t>
       </w:r>
     </w:p>
     <w:p>
@@ -1194,7 +1208,7 @@
       </w:tblPr>
       <w:tblGrid>
         <w:gridCol w:w="2372"/>
-        <w:gridCol w:w="580"/>
+        <w:gridCol w:w="737"/>
         <w:gridCol w:w="540"/>
       </w:tblGrid>
       <w:tr>
@@ -1346,7 +1360,7 @@
         </w:tc>
         <w:tc>
           <w:tcPr>
-            <w:tcW w:w="29pt" w:type="dxa"/>
+            <w:tcW w:w="36.85pt" w:type="dxa"/>
             <w:tcBorders>
               <w:top w:val="nil"/>
               <w:start w:val="nil"/>
@@ -1375,7 +1389,7 @@
         </w:tc>
         <w:tc>
           <w:tcPr>
-            <w:tcW w:w="27pt" w:type="dxa"/>
+            <w:tcW w:w="19.15pt" w:type="dxa"/>
             <w:tcBorders>
               <w:top w:val="nil"/>
               <w:start w:val="nil"/>
@@ -1455,7 +1469,7 @@
         </w:tc>
         <w:tc>
           <w:tcPr>
-            <w:tcW w:w="29pt" w:type="dxa"/>
+            <w:tcW w:w="36.85pt" w:type="dxa"/>
             <w:tcBorders>
               <w:top w:val="nil"/>
               <w:start w:val="nil"/>
@@ -1492,7 +1506,7 @@
         </w:tc>
         <w:tc>
           <w:tcPr>
-            <w:tcW w:w="27pt" w:type="dxa"/>
+            <w:tcW w:w="19.15pt" w:type="dxa"/>
             <w:tcBorders>
               <w:top w:val="nil"/>
               <w:start w:val="nil"/>
@@ -1572,7 +1586,7 @@
         </w:tc>
         <w:tc>
           <w:tcPr>
-            <w:tcW w:w="29pt" w:type="dxa"/>
+            <w:tcW w:w="36.85pt" w:type="dxa"/>
             <w:tcBorders>
               <w:top w:val="nil"/>
               <w:start w:val="nil"/>
@@ -1609,7 +1623,7 @@
         </w:tc>
         <w:tc>
           <w:tcPr>
-            <w:tcW w:w="27pt" w:type="dxa"/>
+            <w:tcW w:w="19.15pt" w:type="dxa"/>
             <w:tcBorders>
               <w:top w:val="nil"/>
               <w:start w:val="nil"/>
@@ -1689,7 +1703,7 @@
         </w:tc>
         <w:tc>
           <w:tcPr>
-            <w:tcW w:w="29pt" w:type="dxa"/>
+            <w:tcW w:w="36.85pt" w:type="dxa"/>
             <w:tcBorders>
               <w:top w:val="nil"/>
               <w:start w:val="nil"/>
@@ -1726,7 +1740,7 @@
         </w:tc>
         <w:tc>
           <w:tcPr>
-            <w:tcW w:w="27pt" w:type="dxa"/>
+            <w:tcW w:w="19.15pt" w:type="dxa"/>
             <w:tcBorders>
               <w:top w:val="nil"/>
               <w:start w:val="nil"/>
@@ -1812,7 +1826,7 @@
         </w:tc>
         <w:tc>
           <w:tcPr>
-            <w:tcW w:w="29pt" w:type="dxa"/>
+            <w:tcW w:w="36.85pt" w:type="dxa"/>
             <w:tcBorders>
               <w:top w:val="nil"/>
               <w:start w:val="nil"/>
@@ -1849,7 +1863,7 @@
         </w:tc>
         <w:tc>
           <w:tcPr>
-            <w:tcW w:w="27pt" w:type="dxa"/>
+            <w:tcW w:w="19.15pt" w:type="dxa"/>
             <w:tcBorders>
               <w:top w:val="nil"/>
               <w:start w:val="nil"/>
@@ -1947,7 +1961,7 @@
         </w:tc>
         <w:tc>
           <w:tcPr>
-            <w:tcW w:w="29pt" w:type="dxa"/>
+            <w:tcW w:w="36.85pt" w:type="dxa"/>
             <w:tcBorders>
               <w:top w:val="nil"/>
               <w:start w:val="nil"/>
@@ -1984,7 +1998,7 @@
         </w:tc>
         <w:tc>
           <w:tcPr>
-            <w:tcW w:w="27pt" w:type="dxa"/>
+            <w:tcW w:w="19.15pt" w:type="dxa"/>
             <w:tcBorders>
               <w:top w:val="nil"/>
               <w:start w:val="nil"/>
@@ -2082,7 +2096,7 @@
         </w:tc>
         <w:tc>
           <w:tcPr>
-            <w:tcW w:w="29pt" w:type="dxa"/>
+            <w:tcW w:w="36.85pt" w:type="dxa"/>
             <w:tcBorders>
               <w:top w:val="nil"/>
               <w:start w:val="nil"/>
@@ -2119,7 +2133,7 @@
         </w:tc>
         <w:tc>
           <w:tcPr>
-            <w:tcW w:w="27pt" w:type="dxa"/>
+            <w:tcW w:w="19.15pt" w:type="dxa"/>
             <w:tcBorders>
               <w:top w:val="nil"/>
               <w:start w:val="nil"/>
@@ -2257,7 +2271,7 @@
         </w:tc>
         <w:tc>
           <w:tcPr>
-            <w:tcW w:w="29pt" w:type="dxa"/>
+            <w:tcW w:w="36.85pt" w:type="dxa"/>
             <w:tcBorders>
               <w:top w:val="nil"/>
               <w:start w:val="nil"/>
@@ -2294,7 +2308,7 @@
         </w:tc>
         <w:tc>
           <w:tcPr>
-            <w:tcW w:w="27pt" w:type="dxa"/>
+            <w:tcW w:w="19.15pt" w:type="dxa"/>
             <w:tcBorders>
               <w:top w:val="nil"/>
               <w:start w:val="nil"/>
@@ -2444,7 +2458,7 @@
         </w:tc>
         <w:tc>
           <w:tcPr>
-            <w:tcW w:w="29pt" w:type="dxa"/>
+            <w:tcW w:w="36.85pt" w:type="dxa"/>
             <w:tcBorders>
               <w:top w:val="nil"/>
               <w:start w:val="nil"/>
@@ -2481,7 +2495,7 @@
         </w:tc>
         <w:tc>
           <w:tcPr>
-            <w:tcW w:w="27pt" w:type="dxa"/>
+            <w:tcW w:w="19.15pt" w:type="dxa"/>
             <w:tcBorders>
               <w:top w:val="nil"/>
               <w:start w:val="nil"/>
@@ -8238,7 +8252,17 @@
                 <w:szCs w:val="16"/>
                 <w:lang w:val="es-CO" w:eastAsia="es-CO"/>
               </w:rPr>
-              <w:t>6397</w:t>
+              <w:t>6</w:t>
+            </w:r>
+            <w:r>
+              <w:rPr>
+                <w:rFonts w:eastAsia="Times New Roman"/>
+                <w:color w:val="000000"/>
+                <w:sz w:val="16"/>
+                <w:szCs w:val="16"/>
+                <w:lang w:val="es-CO" w:eastAsia="es-CO"/>
+              </w:rPr>
+              <w:t>4</w:t>
             </w:r>
           </w:p>
         </w:tc>
@@ -8798,15 +8822,456 @@
       <w:pPr>
         <w:jc w:val="both"/>
         <w:rPr>
+          <w:highlight w:val="cyan"/>
           <w:lang w:val="es-CO"/>
         </w:rPr>
       </w:pPr>
       <w:r>
         <w:rPr>
+          <w:highlight w:val="cyan"/>
           <w:lang w:val="es-CO"/>
         </w:rPr>
         <w:t xml:space="preserve">De acuerdo con lo anterior, </w:t>
       </w:r>
+      <w:r>
+        <w:rPr>
+          <w:highlight w:val="cyan"/>
+          <w:lang w:val="es-CO"/>
+        </w:rPr>
+        <w:t xml:space="preserve">el modelo óptimo para poder predecir en la base de datos Test Hogares es  </w:t>
+      </w:r>
+      <w:r>
+        <w:rPr>
+          <w:highlight w:val="cyan"/>
+          <w:lang w:val="es-CO"/>
+        </w:rPr>
+        <w:t xml:space="preserve">Pobre = </w:t>
+      </w:r>
+      <w:r>
+        <w:rPr>
+          <w:i/>
+          <w:highlight w:val="cyan"/>
+          <w:lang w:val="es-CO"/>
+        </w:rPr>
+        <w:t>b0+ b1</w:t>
+      </w:r>
+      <w:r>
+        <w:rPr>
+          <w:highlight w:val="cyan"/>
+          <w:lang w:val="es-CO"/>
+        </w:rPr>
+        <w:t xml:space="preserve">P5000+ </w:t>
+      </w:r>
+      <w:r>
+        <w:rPr>
+          <w:i/>
+          <w:highlight w:val="cyan"/>
+          <w:lang w:val="es-CO"/>
+        </w:rPr>
+        <w:t>b2</w:t>
+      </w:r>
+      <w:r>
+        <w:rPr>
+          <w:highlight w:val="cyan"/>
+          <w:lang w:val="es-CO"/>
+        </w:rPr>
+        <w:t xml:space="preserve">OcVivl+ </w:t>
+      </w:r>
+      <w:r>
+        <w:rPr>
+          <w:i/>
+          <w:highlight w:val="cyan"/>
+          <w:lang w:val="es-CO"/>
+        </w:rPr>
+        <w:t>b3</w:t>
+      </w:r>
+      <w:r>
+        <w:rPr>
+          <w:highlight w:val="cyan"/>
+          <w:lang w:val="es-CO"/>
+        </w:rPr>
+        <w:t>Dominio</w:t>
+      </w:r>
+      <w:r>
+        <w:rPr>
+          <w:highlight w:val="cyan"/>
+          <w:lang w:val="es-CO"/>
+        </w:rPr>
+        <w:t xml:space="preserve">, ya que este por medio de </w:t>
+      </w:r>
+      <w:proofErr w:type="spellStart"/>
+      <w:r>
+        <w:rPr>
+          <w:highlight w:val="cyan"/>
+          <w:lang w:val="es-CO"/>
+        </w:rPr>
+        <w:t>Logit_Lasso_Upsample</w:t>
+      </w:r>
+      <w:proofErr w:type="spellEnd"/>
+      <w:r>
+        <w:rPr>
+          <w:highlight w:val="cyan"/>
+          <w:lang w:val="es-CO"/>
+        </w:rPr>
+        <w:t xml:space="preserve"> cuenta con un </w:t>
+      </w:r>
+      <w:proofErr w:type="spellStart"/>
+      <w:r>
+        <w:rPr>
+          <w:highlight w:val="cyan"/>
+          <w:lang w:val="es-CO"/>
+        </w:rPr>
+        <w:t>Accuracy</w:t>
+      </w:r>
+      <w:proofErr w:type="spellEnd"/>
+      <w:r>
+        <w:rPr>
+          <w:highlight w:val="cyan"/>
+          <w:lang w:val="es-CO"/>
+        </w:rPr>
+        <w:t xml:space="preserve"> mayor, el cual evidencia cuál es el porcentaje de las predicciones correctas respecto a las predicciones totales.  A su vez, de acuerdo a la</w:t>
+      </w:r>
+      <w:r>
+        <w:rPr>
+          <w:highlight w:val="cyan"/>
+          <w:lang w:val="es-CO"/>
+        </w:rPr>
+        <w:t xml:space="preserve">s diferentes </w:t>
+      </w:r>
+      <w:proofErr w:type="spellStart"/>
+      <w:r>
+        <w:rPr>
+          <w:highlight w:val="cyan"/>
+          <w:lang w:val="es-CO"/>
+        </w:rPr>
+        <w:t>Confussion</w:t>
+      </w:r>
+      <w:proofErr w:type="spellEnd"/>
+      <w:r>
+        <w:rPr>
+          <w:highlight w:val="cyan"/>
+          <w:lang w:val="es-CO"/>
+        </w:rPr>
+        <w:t xml:space="preserve"> </w:t>
+      </w:r>
+      <w:proofErr w:type="spellStart"/>
+      <w:r>
+        <w:rPr>
+          <w:highlight w:val="cyan"/>
+          <w:lang w:val="es-CO"/>
+        </w:rPr>
+        <w:t>Matrix</w:t>
+      </w:r>
+      <w:proofErr w:type="spellEnd"/>
+      <w:r>
+        <w:rPr>
+          <w:highlight w:val="cyan"/>
+          <w:lang w:val="es-CO"/>
+        </w:rPr>
+        <w:t xml:space="preserve"> cuenta con una proporción de </w:t>
+      </w:r>
+      <w:proofErr w:type="spellStart"/>
+      <w:r>
+        <w:rPr>
+          <w:highlight w:val="cyan"/>
+          <w:lang w:val="es-CO"/>
+        </w:rPr>
+        <w:t>Sensitivity</w:t>
+      </w:r>
+      <w:proofErr w:type="spellEnd"/>
+      <w:r>
+        <w:rPr>
+          <w:highlight w:val="cyan"/>
+          <w:lang w:val="es-CO"/>
+        </w:rPr>
+        <w:t xml:space="preserve"> y </w:t>
+      </w:r>
+      <w:proofErr w:type="spellStart"/>
+      <w:r>
+        <w:rPr>
+          <w:highlight w:val="cyan"/>
+          <w:lang w:val="es-CO"/>
+        </w:rPr>
+        <w:t>specificity</w:t>
+      </w:r>
+      <w:proofErr w:type="spellEnd"/>
+      <w:r>
+        <w:rPr>
+          <w:highlight w:val="cyan"/>
+          <w:lang w:val="es-CO"/>
+        </w:rPr>
+        <w:t xml:space="preserve"> favorable para poder realizar la predicción fuera de </w:t>
+      </w:r>
+      <w:proofErr w:type="spellStart"/>
+      <w:r>
+        <w:rPr>
+          <w:highlight w:val="cyan"/>
+          <w:lang w:val="es-CO"/>
+        </w:rPr>
+        <w:t>muestra.</w:t>
+      </w:r>
+      <w:r>
+        <w:rPr>
+          <w:highlight w:val="cyan"/>
+          <w:lang w:val="es-CO"/>
+        </w:rPr>
+        <w:t>Además</w:t>
+      </w:r>
+      <w:proofErr w:type="spellEnd"/>
+      <w:r>
+        <w:rPr>
+          <w:highlight w:val="cyan"/>
+          <w:lang w:val="es-CO"/>
+        </w:rPr>
+        <w:t xml:space="preserve">, este el mejor modelo que predice la cantidad de No pobres, falsos negativos, etc. </w:t>
+      </w:r>
+    </w:p>
+    <w:p>
+      <w:pPr>
+        <w:jc w:val="both"/>
+        <w:rPr>
+          <w:lang w:val="es-CO"/>
+        </w:rPr>
+      </w:pPr>
+      <w:r>
+        <w:rPr>
+          <w:highlight w:val="cyan"/>
+          <w:lang w:val="es-CO"/>
+        </w:rPr>
+        <w:t xml:space="preserve">El número de habitaciones, la ubicación de la familia y el tipo de dominio de la vivienda son factores que explican si una familia puede ser clasificada como pobre, ya que dependiendo de donde se encuentre el hogar, el costo de vida puede ser más costoso al igual que adquirir un inmueble. Por otra parte, el número de habitaciones implica qué tan cómoda puede llegar a estar la familia en un espacio, </w:t>
+      </w:r>
+      <w:r>
+        <w:rPr>
+          <w:highlight w:val="cyan"/>
+          <w:lang w:val="es-CO"/>
+        </w:rPr>
+        <w:t>asumiendo</w:t>
+      </w:r>
+      <w:r>
+        <w:rPr>
+          <w:highlight w:val="cyan"/>
+          <w:lang w:val="es-CO"/>
+        </w:rPr>
+        <w:t xml:space="preserve"> que entre más habitaciones tiene una casa, la familia tiene más poder adquisitivo para comprar o arrendar un inmueble, es decir, cuenta con mayores oportunidades y así, su subsistencia puede ser cubierta por el mismo hogar</w:t>
+      </w:r>
+      <w:r>
+        <w:rPr>
+          <w:highlight w:val="cyan"/>
+          <w:lang w:val="es-CO"/>
+        </w:rPr>
+        <w:t xml:space="preserve"> y no entraría a clasificar el hogar como en estado de pobreza</w:t>
+      </w:r>
+      <w:r>
+        <w:rPr>
+          <w:highlight w:val="cyan"/>
+          <w:lang w:val="es-CO"/>
+        </w:rPr>
+        <w:t xml:space="preserve">. </w:t>
+      </w:r>
+      <w:r>
+        <w:rPr>
+          <w:highlight w:val="cyan"/>
+          <w:lang w:val="es-CO"/>
+        </w:rPr>
+        <w:t xml:space="preserve">Por lo tanto, se procedió a realizar </w:t>
+      </w:r>
+      <w:r>
+        <w:rPr>
+          <w:highlight w:val="cyan"/>
+          <w:lang w:val="es-CO"/>
+        </w:rPr>
+        <w:t>la predicción de los hogares pobres desde la base de datos Test hogares completa, demostrando a continuación el número de hogares pobres y no pobres</w:t>
+      </w:r>
+      <w:r>
+        <w:rPr>
+          <w:lang w:val="es-CO"/>
+        </w:rPr>
+        <w:t>:</w:t>
+      </w:r>
+    </w:p>
+    <w:tbl>
+      <w:tblPr>
+        <w:tblW w:w="134.40pt" w:type="dxa"/>
+        <w:jc w:val="center"/>
+        <w:tblCellMar>
+          <w:start w:w="3.50pt" w:type="dxa"/>
+          <w:end w:w="3.50pt" w:type="dxa"/>
+        </w:tblCellMar>
+        <w:tblLook w:firstRow="1" w:lastRow="0" w:firstColumn="1" w:lastColumn="0" w:noHBand="0" w:noVBand="1"/>
+      </w:tblPr>
+      <w:tblGrid>
+        <w:gridCol w:w="1344"/>
+        <w:gridCol w:w="1344"/>
+      </w:tblGrid>
+      <w:tr>
+        <w:trPr>
+          <w:trHeight w:val="222"/>
+          <w:jc w:val="center"/>
+        </w:trPr>
+        <w:tc>
+          <w:tcPr>
+            <w:tcW w:w="67.20pt" w:type="dxa"/>
+            <w:tcBorders>
+              <w:top w:val="single" w:sz="4" w:space="0" w:color="auto"/>
+              <w:start w:val="single" w:sz="4" w:space="0" w:color="auto"/>
+              <w:bottom w:val="single" w:sz="4" w:space="0" w:color="auto"/>
+              <w:end w:val="single" w:sz="4" w:space="0" w:color="auto"/>
+            </w:tcBorders>
+            <w:shd w:val="clear" w:color="auto" w:fill="auto"/>
+            <w:noWrap/>
+            <w:vAlign w:val="bottom"/>
+            <w:hideMark/>
+          </w:tcPr>
+          <w:p>
+            <w:pPr>
+              <w:jc w:val="start"/>
+              <w:rPr>
+                <w:rFonts w:eastAsia="Times New Roman"/>
+                <w:b/>
+                <w:bCs/>
+                <w:color w:val="000000"/>
+                <w:lang w:val="es-CO" w:eastAsia="es-CO"/>
+              </w:rPr>
+            </w:pPr>
+            <w:r>
+              <w:rPr>
+                <w:rFonts w:eastAsia="Times New Roman"/>
+                <w:b/>
+                <w:bCs/>
+                <w:color w:val="000000"/>
+                <w:lang w:val="es-CO" w:eastAsia="es-CO"/>
+              </w:rPr>
+              <w:t>No  Pobres</w:t>
+            </w:r>
+          </w:p>
+        </w:tc>
+        <w:tc>
+          <w:tcPr>
+            <w:tcW w:w="67.20pt" w:type="dxa"/>
+            <w:tcBorders>
+              <w:top w:val="single" w:sz="4" w:space="0" w:color="auto"/>
+              <w:start w:val="nil"/>
+              <w:bottom w:val="single" w:sz="4" w:space="0" w:color="auto"/>
+              <w:end w:val="single" w:sz="4" w:space="0" w:color="auto"/>
+            </w:tcBorders>
+            <w:shd w:val="clear" w:color="auto" w:fill="auto"/>
+            <w:noWrap/>
+            <w:vAlign w:val="bottom"/>
+            <w:hideMark/>
+          </w:tcPr>
+          <w:p>
+            <w:pPr>
+              <w:jc w:val="start"/>
+              <w:rPr>
+                <w:rFonts w:eastAsia="Times New Roman"/>
+                <w:b/>
+                <w:bCs/>
+                <w:color w:val="000000"/>
+                <w:lang w:val="es-CO" w:eastAsia="es-CO"/>
+              </w:rPr>
+            </w:pPr>
+            <w:r>
+              <w:rPr>
+                <w:rFonts w:eastAsia="Times New Roman"/>
+                <w:b/>
+                <w:bCs/>
+                <w:color w:val="000000"/>
+                <w:lang w:val="es-CO" w:eastAsia="es-CO"/>
+              </w:rPr>
+              <w:t>Pobres</w:t>
+            </w:r>
+          </w:p>
+        </w:tc>
+      </w:tr>
+      <w:tr>
+        <w:trPr>
+          <w:trHeight w:val="222"/>
+          <w:jc w:val="center"/>
+        </w:trPr>
+        <w:tc>
+          <w:tcPr>
+            <w:tcW w:w="67.20pt" w:type="dxa"/>
+            <w:tcBorders>
+              <w:top w:val="nil"/>
+              <w:start w:val="single" w:sz="4" w:space="0" w:color="auto"/>
+              <w:bottom w:val="single" w:sz="4" w:space="0" w:color="auto"/>
+              <w:end w:val="single" w:sz="4" w:space="0" w:color="auto"/>
+            </w:tcBorders>
+            <w:shd w:val="clear" w:color="auto" w:fill="auto"/>
+            <w:noWrap/>
+            <w:vAlign w:val="bottom"/>
+            <w:hideMark/>
+          </w:tcPr>
+          <w:p>
+            <w:pPr>
+              <w:jc w:val="end"/>
+              <w:rPr>
+                <w:rFonts w:eastAsia="Times New Roman"/>
+                <w:color w:val="000000"/>
+                <w:lang w:val="es-CO" w:eastAsia="es-CO"/>
+              </w:rPr>
+            </w:pPr>
+            <w:r>
+              <w:rPr>
+                <w:rFonts w:eastAsia="Times New Roman"/>
+                <w:color w:val="000000"/>
+                <w:lang w:val="es-CO" w:eastAsia="es-CO"/>
+              </w:rPr>
+              <w:t>2421</w:t>
+            </w:r>
+          </w:p>
+        </w:tc>
+        <w:tc>
+          <w:tcPr>
+            <w:tcW w:w="67.20pt" w:type="dxa"/>
+            <w:tcBorders>
+              <w:top w:val="nil"/>
+              <w:start w:val="nil"/>
+              <w:bottom w:val="single" w:sz="4" w:space="0" w:color="auto"/>
+              <w:end w:val="single" w:sz="4" w:space="0" w:color="auto"/>
+            </w:tcBorders>
+            <w:shd w:val="clear" w:color="auto" w:fill="auto"/>
+            <w:noWrap/>
+            <w:vAlign w:val="bottom"/>
+            <w:hideMark/>
+          </w:tcPr>
+          <w:p>
+            <w:pPr>
+              <w:jc w:val="end"/>
+              <w:rPr>
+                <w:rFonts w:eastAsia="Times New Roman"/>
+                <w:color w:val="000000"/>
+                <w:lang w:val="es-CO" w:eastAsia="es-CO"/>
+              </w:rPr>
+            </w:pPr>
+            <w:r>
+              <w:rPr>
+                <w:rFonts w:eastAsia="Times New Roman"/>
+                <w:color w:val="000000"/>
+                <w:lang w:val="es-CO" w:eastAsia="es-CO"/>
+              </w:rPr>
+              <w:t>63747</w:t>
+            </w:r>
+          </w:p>
+        </w:tc>
+      </w:tr>
+    </w:tbl>
+    <w:p>
+      <w:pPr>
+        <w:jc w:val="both"/>
+        <w:rPr>
+          <w:lang w:val="es-CO"/>
+        </w:rPr>
+      </w:pPr>
+    </w:p>
+    <w:p>
+      <w:pPr>
+        <w:jc w:val="both"/>
+        <w:rPr>
+          <w:i/>
+          <w:lang w:val="es-CO"/>
+        </w:rPr>
+      </w:pPr>
     </w:p>
     <w:p>
       <w:pPr>
@@ -8963,7 +9428,11 @@
       </w:r>
       <w:proofErr w:type="spellEnd"/>
       <w:r>
-        <w:t xml:space="preserve"> use of English </w:t>
+        <w:t xml:space="preserve"> use of </w:t>
+      </w:r>
+      <w:r>
+        <w:lastRenderedPageBreak/>
+        <w:t xml:space="preserve">English </w:t>
       </w:r>
       <w:proofErr w:type="spellStart"/>
       <w:r>
@@ -10213,7 +10682,6 @@
       </w:r>
       <w:proofErr w:type="spellStart"/>
       <w:r>
-        <w:lastRenderedPageBreak/>
         <w:t>Punctuate</w:t>
       </w:r>
       <w:proofErr w:type="spellEnd"/>
@@ -13475,6 +13943,7 @@
         <w:pStyle w:val="Ttulo2"/>
       </w:pPr>
       <w:r>
+        <w:lastRenderedPageBreak/>
         <w:t>Identify the Headings</w:t>
       </w:r>
     </w:p>
@@ -14624,7 +15093,6 @@
               <w:pStyle w:val="tablecolhead"/>
             </w:pPr>
             <w:r>
-              <w:lastRenderedPageBreak/>
               <w:t>Table Head</w:t>
             </w:r>
           </w:p>
@@ -15622,7 +16090,10 @@
       </w:r>
       <w:proofErr w:type="spellEnd"/>
       <w:r>
-        <w:t xml:space="preserve"> “</w:t>
+        <w:t xml:space="preserve"> </w:t>
+      </w:r>
+      <w:r>
+        <w:t>“</w:t>
       </w:r>
       <w:proofErr w:type="spellStart"/>
       <w:r>
@@ -16218,10 +16689,7 @@
       </w:r>
       <w:proofErr w:type="spellEnd"/>
       <w:r>
-        <w:t xml:space="preserve"> use </w:t>
-      </w:r>
-      <w:r>
-        <w:t xml:space="preserve">“Ref. [3]” </w:t>
+        <w:t xml:space="preserve"> use “Ref. [3]” </w:t>
       </w:r>
       <w:proofErr w:type="spellStart"/>
       <w:r>
@@ -17040,17 +17508,69 @@
     <w:p>
       <w:pPr>
         <w:pStyle w:val="references"/>
-        <w:ind w:start="17.70pt" w:hanging="17.70pt"/>
+        <w:rPr>
+          <w:highlight w:val="cyan"/>
+          <w:lang w:val="es-CO"/>
+        </w:rPr>
       </w:pPr>
       <w:r>
-        <w:t xml:space="preserve">G. Eason, B. Noble, and I. N. Sneddon, “On certain integrals of Lipschitz-Hankel type involving products of Bessel functions,” Phil. Trans. Roy. Soc. London, vol. A247, pp. 529–551, April 1955. </w:t>
-      </w:r>
-      <w:r>
-        <w:rPr>
-          <w:i/>
-          <w:iCs/>
-        </w:rPr>
-        <w:t>(references)</w:t>
+        <w:rPr>
+          <w:highlight w:val="cyan"/>
+          <w:lang w:val="es-CO"/>
+        </w:rPr>
+        <w:t xml:space="preserve">DANE </w:t>
+      </w:r>
+      <w:r>
+        <w:rPr>
+          <w:highlight w:val="cyan"/>
+          <w:lang w:val="es-CO"/>
+        </w:rPr>
+        <w:t>“</w:t>
+      </w:r>
+      <w:r>
+        <w:rPr>
+          <w:highlight w:val="cyan"/>
+          <w:lang w:val="es-CO"/>
+        </w:rPr>
+        <w:t>Boletín Técnico Pobreza Monetaria en Colombia Año 2018</w:t>
+      </w:r>
+      <w:r>
+        <w:rPr>
+          <w:highlight w:val="cyan"/>
+          <w:lang w:val="es-CO"/>
+        </w:rPr>
+        <w:t>”</w:t>
+      </w:r>
+      <w:r>
+        <w:rPr>
+          <w:highlight w:val="cyan"/>
+          <w:lang w:val="es-CO"/>
+        </w:rPr>
+        <w:t xml:space="preserve"> </w:t>
+      </w:r>
+      <w:r>
+        <w:rPr>
+          <w:highlight w:val="cyan"/>
+          <w:lang w:val="es-CO"/>
+        </w:rPr>
+        <w:t xml:space="preserve">Bogotá D.C Mayo 3,2019 Tomado de: </w:t>
+      </w:r>
+      <w:hyperlink r:id="rId10" w:history="1">
+        <w:r>
+          <w:rPr>
+            <w:rStyle w:val="Hipervnculo"/>
+            <w:highlight w:val="cyan"/>
+            <w:lang w:val="es-CO"/>
+          </w:rPr>
+          <w:t>https://www.dane.gov.co/files/investigaciones/condiciones_vida/pobreza/2018/bt_pobreza_monetaria_18.pdf</w:t>
+        </w:r>
+      </w:hyperlink>
+      <w:r>
+        <w:rPr>
+          <w:highlight w:val="cyan"/>
+          <w:lang w:val="es-CO"/>
+        </w:rPr>
+        <w:t xml:space="preserve"> </w:t>
       </w:r>
     </w:p>
     <w:p>
@@ -20803,7 +21323,7 @@
 </file>
 
 <file path=customXml/itemProps1.xml><?xml version="1.0" encoding="utf-8"?>
-<ds:datastoreItem xmlns:ds="http://purl.oclc.org/ooxml/officeDocument/customXml" ds:itemID="{0B9BDF98-CC6D-4378-A888-DFA2BDAE366E}">
+<ds:datastoreItem xmlns:ds="http://purl.oclc.org/ooxml/officeDocument/customXml" ds:itemID="{0563BD16-45AA-4E47-A6BF-178567B32C1B}">
   <ds:schemaRefs>
     <ds:schemaRef ds:uri="http://schemas.openxmlformats.org/officeDocument/2006/bibliography"/>
   </ds:schemaRefs>

</xml_diff>